<commit_message>
changed answers to q1 and 2
</commit_message>
<xml_diff>
--- a/NetsOpsCourseworkPart1.docx
+++ b/NetsOpsCourseworkPart1.docx
@@ -50,16 +50,161 @@
     <w:p>
       <w:pPr>
         <w:pStyle w:val="ListParagraph"/>
+        <w:rPr>
+          <w:u w:val="single"/>
+        </w:rPr>
+      </w:pPr>
+    </w:p>
+    <w:p>
+      <w:pPr>
+        <w:pStyle w:val="ListParagraph"/>
+      </w:pPr>
+      <w:r>
+        <w:t xml:space="preserve">a </w:t>
+      </w:r>
+      <w:r>
+        <w:t>= 150</w:t>
+      </w:r>
+      <w:r>
+        <w:t xml:space="preserve"> </w:t>
+      </w:r>
+      <w:proofErr w:type="spellStart"/>
+      <w:r>
+        <w:t>nano</w:t>
+      </w:r>
+      <w:proofErr w:type="spellEnd"/>
+      <w:r>
+        <w:t xml:space="preserve"> =</w:t>
+      </w:r>
+      <w:r>
+        <w:t xml:space="preserve"> 150</w:t>
+      </w:r>
+      <w:r>
+        <w:t xml:space="preserve"> </w:t>
+      </w:r>
+      <w:r>
+        <w:t xml:space="preserve">X </w:t>
+      </w:r>
+      <w:r>
+        <w:t xml:space="preserve">10^-9 </w:t>
+      </w:r>
+    </w:p>
+    <w:p>
+      <w:pPr>
+        <w:pStyle w:val="ListParagraph"/>
+      </w:pPr>
+      <w:r>
+        <w:t>p = 1.0 X 10^-5</w:t>
+      </w:r>
+      <w:r>
+        <w:t xml:space="preserve"> = 0.00001</w:t>
+      </w:r>
+    </w:p>
+    <w:p>
+      <w:pPr>
+        <w:pStyle w:val="ListParagraph"/>
+        <w:rPr>
+          <w:u w:val="single"/>
+        </w:rPr>
+      </w:pPr>
+      <w:r>
+        <w:t>S</w:t>
+      </w:r>
+      <w:r>
+        <w:t xml:space="preserve"> = 150 </w:t>
+      </w:r>
+      <w:proofErr w:type="gramStart"/>
+      <w:r>
+        <w:t>micro</w:t>
+      </w:r>
+      <w:r>
+        <w:t xml:space="preserve"> </w:t>
+      </w:r>
+      <w:r>
+        <w:t xml:space="preserve"> =</w:t>
+      </w:r>
+      <w:proofErr w:type="gramEnd"/>
+      <w:r>
+        <w:t xml:space="preserve"> 150 X 10^-6</w:t>
+      </w:r>
+    </w:p>
+    <w:p>
+      <w:pPr>
+        <w:pStyle w:val="ListParagraph"/>
         <w:ind w:firstLine="720"/>
       </w:pPr>
     </w:p>
     <w:p>
       <w:pPr>
         <w:pStyle w:val="ListParagraph"/>
-        <w:ind w:firstLine="720"/>
-      </w:pPr>
-      <w:r>
-        <w:t xml:space="preserve">a </w:t>
+        <w:rPr>
+          <w:b/>
+          <w:u w:val="single"/>
+        </w:rPr>
+      </w:pPr>
+      <w:r>
+        <w:rPr>
+          <w:b/>
+          <w:u w:val="single"/>
+        </w:rPr>
+        <w:t>Conversion</w:t>
+      </w:r>
+    </w:p>
+    <w:p>
+      <w:pPr>
+        <w:pStyle w:val="ListParagraph"/>
+      </w:pPr>
+    </w:p>
+    <w:p>
+      <w:pPr>
+        <w:pStyle w:val="ListParagraph"/>
+      </w:pPr>
+      <w:r>
+        <w:t xml:space="preserve">a = </w:t>
+      </w:r>
+      <w:r>
+        <w:t xml:space="preserve">150 </w:t>
+      </w:r>
+      <w:proofErr w:type="spellStart"/>
+      <w:r>
+        <w:t>nano</w:t>
+      </w:r>
+      <w:proofErr w:type="spellEnd"/>
+    </w:p>
+    <w:p>
+      <w:pPr>
+        <w:pStyle w:val="ListParagraph"/>
+      </w:pPr>
+      <w:r>
+        <w:t xml:space="preserve">p= </w:t>
+      </w:r>
+      <w:r>
+        <w:t>0.00001</w:t>
+      </w:r>
+    </w:p>
+    <w:p>
+      <w:pPr>
+        <w:pStyle w:val="ListParagraph"/>
+      </w:pPr>
+      <w:r>
+        <w:t>S</w:t>
+      </w:r>
+      <w:r>
+        <w:t xml:space="preserve">= </w:t>
+      </w:r>
+      <w:proofErr w:type="spellStart"/>
+      <w:r>
+        <w:t>S_min</w:t>
+      </w:r>
+      <w:proofErr w:type="spellEnd"/>
+      <w:r>
+        <w:t>=150 micro + 5milli = 5 X 10^-3</w:t>
+      </w:r>
+      <w:r>
+        <w:t xml:space="preserve"> =</w:t>
+      </w:r>
+      <w:r>
+        <w:t xml:space="preserve"> 5000 X 10^-6 </w:t>
       </w:r>
       <w:r>
         <w:t>= 150</w:t>
@@ -67,58 +212,20 @@
       <w:r>
         <w:t xml:space="preserve"> </w:t>
       </w:r>
+      <w:r>
+        <w:t xml:space="preserve">+ 5000 = 5150 X 10^-6 = 5150000 </w:t>
+      </w:r>
       <w:proofErr w:type="spellStart"/>
       <w:r>
         <w:t>nano</w:t>
       </w:r>
+      <w:bookmarkStart w:id="0" w:name="_GoBack"/>
+      <w:bookmarkEnd w:id="0"/>
       <w:proofErr w:type="spellEnd"/>
-      <w:r>
-        <w:t xml:space="preserve"> =</w:t>
-      </w:r>
-      <w:r>
-        <w:t xml:space="preserve"> 150</w:t>
-      </w:r>
-      <w:r>
-        <w:t xml:space="preserve"> </w:t>
-      </w:r>
-      <w:r>
-        <w:t xml:space="preserve">X </w:t>
-      </w:r>
-      <w:r>
-        <w:t xml:space="preserve">10^-9 </w:t>
-      </w:r>
-    </w:p>
-    <w:p>
-      <w:pPr>
-        <w:pStyle w:val="ListParagraph"/>
-        <w:ind w:firstLine="720"/>
-      </w:pPr>
-      <w:r>
-        <w:t>p = 1.0 X 10^-5</w:t>
-      </w:r>
-      <w:r>
-        <w:t xml:space="preserve"> = 0.00001</w:t>
-      </w:r>
-    </w:p>
-    <w:p>
-      <w:pPr>
-        <w:pStyle w:val="ListParagraph"/>
-        <w:ind w:firstLine="720"/>
-      </w:pPr>
-      <w:r>
-        <w:t>S</w:t>
-      </w:r>
-      <w:r>
-        <w:t xml:space="preserve"> = 150 micro</w:t>
-      </w:r>
-      <w:r>
-        <w:t xml:space="preserve"> = 150 X 10^-6</w:t>
-      </w:r>
-    </w:p>
-    <w:p>
-      <w:pPr>
-        <w:pStyle w:val="ListParagraph"/>
-        <w:ind w:firstLine="720"/>
+    </w:p>
+    <w:p>
+      <w:pPr>
+        <w:pStyle w:val="ListParagraph"/>
       </w:pPr>
     </w:p>
     <w:p>
@@ -134,68 +241,46 @@
           <w:b/>
           <w:u w:val="single"/>
         </w:rPr>
-        <w:t>Conversion</w:t>
-      </w:r>
-    </w:p>
-    <w:p>
-      <w:pPr>
-        <w:pStyle w:val="ListParagraph"/>
-      </w:pPr>
-    </w:p>
-    <w:p>
-      <w:pPr>
-        <w:pStyle w:val="ListParagraph"/>
-      </w:pPr>
-      <w:r>
-        <w:tab/>
-        <w:t xml:space="preserve">a = </w:t>
-      </w:r>
-      <w:r>
-        <w:t xml:space="preserve">150 </w:t>
-      </w:r>
-      <w:proofErr w:type="spellStart"/>
-      <w:r>
-        <w:t>nano</w:t>
-      </w:r>
-      <w:proofErr w:type="spellEnd"/>
-    </w:p>
-    <w:p>
-      <w:pPr>
-        <w:pStyle w:val="ListParagraph"/>
-      </w:pPr>
-      <w:r>
-        <w:tab/>
-        <w:t xml:space="preserve">p= </w:t>
-      </w:r>
-      <w:r>
-        <w:t>0.00001</w:t>
-      </w:r>
-    </w:p>
-    <w:p>
-      <w:pPr>
-        <w:pStyle w:val="ListParagraph"/>
-      </w:pPr>
-      <w:r>
-        <w:tab/>
-        <w:t>S</w:t>
-      </w:r>
-      <w:r>
-        <w:t xml:space="preserve">= </w:t>
-      </w:r>
-      <w:r>
-        <w:t>150 micro = 150 X 10^-6 = 150000 X 10^-9 = 150000</w:t>
-      </w:r>
-      <w:r>
-        <w:t xml:space="preserve"> </w:t>
-      </w:r>
-      <w:proofErr w:type="spellStart"/>
-      <w:r>
-        <w:t>n</w:t>
-      </w:r>
-      <w:r>
-        <w:t>ano</w:t>
-      </w:r>
-      <w:proofErr w:type="spellEnd"/>
+        <w:t>Calculation</w:t>
+      </w:r>
+    </w:p>
+    <w:p>
+      <w:pPr>
+        <w:pStyle w:val="ListParagraph"/>
+      </w:pPr>
+    </w:p>
+    <w:p>
+      <w:pPr>
+        <w:pStyle w:val="ListParagraph"/>
+      </w:pPr>
+      <w:proofErr w:type="gramStart"/>
+      <w:r>
+        <w:t>p</w:t>
+      </w:r>
+      <w:proofErr w:type="gramEnd"/>
+      <w:r>
+        <w:t xml:space="preserve"> X S = 0.00001 X </w:t>
+      </w:r>
+      <w:r>
+        <w:t>5150000</w:t>
+      </w:r>
+      <w:r>
+        <w:t xml:space="preserve"> = 51.5</w:t>
+      </w:r>
+    </w:p>
+    <w:p>
+      <w:pPr>
+        <w:pStyle w:val="ListParagraph"/>
+      </w:pPr>
+      <w:r>
+        <w:t xml:space="preserve">a + p = 150 + </w:t>
+      </w:r>
+      <w:r>
+        <w:t>51.5 = 20</w:t>
+      </w:r>
+      <w:r>
+        <w:t>1.5</w:t>
+      </w:r>
     </w:p>
     <w:p>
       <w:pPr>
@@ -215,45 +300,8 @@
           <w:b/>
           <w:u w:val="single"/>
         </w:rPr>
-        <w:t>Calculation</w:t>
-      </w:r>
-    </w:p>
-    <w:p>
-      <w:pPr>
-        <w:pStyle w:val="ListParagraph"/>
-      </w:pPr>
-    </w:p>
-    <w:p>
-      <w:pPr>
-        <w:pStyle w:val="ListParagraph"/>
-      </w:pPr>
-      <w:proofErr w:type="gramStart"/>
-      <w:r>
-        <w:t>p</w:t>
-      </w:r>
-      <w:proofErr w:type="gramEnd"/>
-      <w:r>
-        <w:t xml:space="preserve"> X S = 0.00001 X </w:t>
-      </w:r>
-      <w:r>
-        <w:t>150000</w:t>
-      </w:r>
-      <w:r>
-        <w:t xml:space="preserve"> = 1.5</w:t>
-      </w:r>
-    </w:p>
-    <w:p>
-      <w:pPr>
-        <w:pStyle w:val="ListParagraph"/>
-      </w:pPr>
-      <w:r>
-        <w:t>a + p = 150 + 1.5 = 151.5</w:t>
-      </w:r>
-    </w:p>
-    <w:p>
-      <w:pPr>
-        <w:pStyle w:val="ListParagraph"/>
-      </w:pPr>
+        <w:t>Answer to 3 significant figures</w:t>
+      </w:r>
     </w:p>
     <w:p>
       <w:pPr>
@@ -263,29 +311,13 @@
           <w:u w:val="single"/>
         </w:rPr>
       </w:pPr>
-      <w:r>
-        <w:rPr>
-          <w:b/>
-          <w:u w:val="single"/>
-        </w:rPr>
-        <w:t>Answer to 3 significant figures</w:t>
-      </w:r>
-    </w:p>
-    <w:p>
-      <w:pPr>
-        <w:pStyle w:val="ListParagraph"/>
-        <w:rPr>
-          <w:b/>
-          <w:u w:val="single"/>
-        </w:rPr>
-      </w:pPr>
-    </w:p>
-    <w:p>
-      <w:pPr>
-        <w:pStyle w:val="ListParagraph"/>
-      </w:pPr>
-      <w:r>
-        <w:t>151</w:t>
+    </w:p>
+    <w:p>
+      <w:pPr>
+        <w:pStyle w:val="ListParagraph"/>
+      </w:pPr>
+      <w:r>
+        <w:t>201</w:t>
       </w:r>
     </w:p>
     <w:p>
@@ -336,7 +368,19 @@
         <w:pStyle w:val="ListParagraph"/>
       </w:pPr>
       <w:r>
-        <w:t xml:space="preserve">EAT – a = 151 – 150 = 1 </w:t>
+        <w:t xml:space="preserve">EAT – a = </w:t>
+      </w:r>
+      <w:r>
+        <w:t>201</w:t>
+      </w:r>
+      <w:r>
+        <w:t xml:space="preserve"> – 150 = </w:t>
+      </w:r>
+      <w:r>
+        <w:t>5</w:t>
+      </w:r>
+      <w:r>
+        <w:t xml:space="preserve">1 </w:t>
       </w:r>
       <w:proofErr w:type="spellStart"/>
       <w:r>
@@ -349,18 +393,39 @@
         <w:pStyle w:val="ListParagraph"/>
       </w:pPr>
       <w:r>
-        <w:t>100*(EAT - a) = 100* 1 = 100</w:t>
-      </w:r>
-    </w:p>
-    <w:p>
-      <w:pPr>
-        <w:pStyle w:val="ListParagraph"/>
-      </w:pPr>
-      <w:r>
-        <w:t>100 * (EAT - a)/a</w:t>
-      </w:r>
-      <w:r>
-        <w:t xml:space="preserve"> = 100 / 150 = 0.666r = 66.6%</w:t>
+        <w:t xml:space="preserve">100*(EAT - a) = 100* </w:t>
+      </w:r>
+      <w:r>
+        <w:t>5</w:t>
+      </w:r>
+      <w:r>
+        <w:t xml:space="preserve">1 = </w:t>
+      </w:r>
+      <w:r>
+        <w:t>5</w:t>
+      </w:r>
+      <w:r>
+        <w:t>100</w:t>
+      </w:r>
+    </w:p>
+    <w:p>
+      <w:pPr>
+        <w:pStyle w:val="ListParagraph"/>
+      </w:pPr>
+      <w:r>
+        <w:t xml:space="preserve">100 * (EAT - a)/a = </w:t>
+      </w:r>
+      <w:r>
+        <w:t>5</w:t>
+      </w:r>
+      <w:r>
+        <w:t xml:space="preserve">100 / 150 = </w:t>
+      </w:r>
+      <w:r>
+        <w:t>34</w:t>
+      </w:r>
+      <w:r>
+        <w:t>%</w:t>
       </w:r>
     </w:p>
     <w:p>
@@ -394,7 +459,10 @@
         <w:pStyle w:val="ListParagraph"/>
       </w:pPr>
       <w:r>
-        <w:t>66.6%</w:t>
+        <w:t>34</w:t>
+      </w:r>
+      <w:r>
+        <w:t>%</w:t>
       </w:r>
     </w:p>
     <w:p>
@@ -410,8 +478,6 @@
           <w:numId w:val="1"/>
         </w:numPr>
       </w:pPr>
-      <w:bookmarkStart w:id="0" w:name="_GoBack"/>
-      <w:bookmarkEnd w:id="0"/>
     </w:p>
     <w:p>
       <w:pPr>

</xml_diff>

<commit_message>
Replaced .docx with updated version
</commit_message>
<xml_diff>
--- a/NetsOpsCourseworkPart1.docx
+++ b/NetsOpsCourseworkPart1.docx
@@ -1,15 +1,11 @@
 
 <file path=word/document.xml><?xml version="1.0" encoding="utf-8"?>
-<w:document xmlns:wpc="http://schemas.microsoft.com/office/word/2010/wordprocessingCanvas" xmlns:mc="http://schemas.openxmlformats.org/markup-compatibility/2006" xmlns:o="urn:schemas-microsoft-com:office:office" xmlns:r="http://schemas.openxmlformats.org/officeDocument/2006/relationships" xmlns:m="http://schemas.openxmlformats.org/officeDocument/2006/math" xmlns:v="urn:schemas-microsoft-com:vml" xmlns:wp14="http://schemas.microsoft.com/office/word/2010/wordprocessingDrawing" xmlns:wp="http://schemas.openxmlformats.org/drawingml/2006/wordprocessingDrawing" xmlns:w10="urn:schemas-microsoft-com:office:word" xmlns:w="http://schemas.openxmlformats.org/wordprocessingml/2006/main" xmlns:w14="http://schemas.microsoft.com/office/word/2010/wordml" xmlns:w15="http://schemas.microsoft.com/office/word/2012/wordml" xmlns:wpg="http://schemas.microsoft.com/office/word/2010/wordprocessingGroup" xmlns:wpi="http://schemas.microsoft.com/office/word/2010/wordprocessingInk" xmlns:wne="http://schemas.microsoft.com/office/word/2006/wordml" xmlns:wps="http://schemas.microsoft.com/office/word/2010/wordprocessingShape" mc:Ignorable="w14 w15 wp14">
+<w:document xmlns:wpc="http://schemas.microsoft.com/office/word/2010/wordprocessingCanvas" xmlns:mo="http://schemas.microsoft.com/office/mac/office/2008/main" xmlns:mc="http://schemas.openxmlformats.org/markup-compatibility/2006" xmlns:mv="urn:schemas-microsoft-com:mac:vml" xmlns:o="urn:schemas-microsoft-com:office:office" xmlns:r="http://schemas.openxmlformats.org/officeDocument/2006/relationships" xmlns:m="http://schemas.openxmlformats.org/officeDocument/2006/math" xmlns:v="urn:schemas-microsoft-com:vml" xmlns:wp14="http://schemas.microsoft.com/office/word/2010/wordprocessingDrawing" xmlns:wp="http://schemas.openxmlformats.org/drawingml/2006/wordprocessingDrawing" xmlns:w10="urn:schemas-microsoft-com:office:word" xmlns:w="http://schemas.openxmlformats.org/wordprocessingml/2006/main" xmlns:w14="http://schemas.microsoft.com/office/word/2010/wordml" xmlns:w15="http://schemas.microsoft.com/office/word/2012/wordml" xmlns:wpg="http://schemas.microsoft.com/office/word/2010/wordprocessingGroup" xmlns:wpi="http://schemas.microsoft.com/office/word/2010/wordprocessingInk" xmlns:wne="http://schemas.microsoft.com/office/word/2006/wordml" xmlns:wps="http://schemas.microsoft.com/office/word/2010/wordprocessingShape" mc:Ignorable="w14 w15 wp14">
   <w:body>
     <w:p>
       <w:pPr>
+        <w:pStyle w:val="Standard"/>
         <w:jc w:val="center"/>
-        <w:rPr>
-          <w:sz w:val="28"/>
-          <w:szCs w:val="28"/>
-          <w:u w:val="single"/>
-        </w:rPr>
       </w:pPr>
       <w:r>
         <w:rPr>
@@ -25,101 +21,55 @@
         <w:pStyle w:val="ListParagraph"/>
         <w:numPr>
           <w:ilvl w:val="0"/>
-          <w:numId w:val="1"/>
+          <w:numId w:val="2"/>
         </w:numPr>
+      </w:pPr>
+      <w:r>
+        <w:t>EAT = a + p S</w:t>
+      </w:r>
+      <w:r>
+        <w:tab/>
+        <w:t>a = base access time</w:t>
+      </w:r>
+      <w:r>
+        <w:tab/>
+        <w:t xml:space="preserve">p = page fault rate </w:t>
+      </w:r>
+      <w:r>
+        <w:tab/>
+        <w:t>s = service a page fault</w:t>
+      </w:r>
+    </w:p>
+    <w:p>
+      <w:pPr>
+        <w:pStyle w:val="ListParagraph"/>
         <w:rPr>
           <w:u w:val="single"/>
         </w:rPr>
       </w:pPr>
-      <w:r>
-        <w:t>EAT = a + p S</w:t>
-      </w:r>
-      <w:r>
-        <w:tab/>
-        <w:t>a = base access time</w:t>
-      </w:r>
-      <w:r>
-        <w:tab/>
-        <w:t xml:space="preserve">p = page fault rate </w:t>
-      </w:r>
-      <w:r>
-        <w:tab/>
-        <w:t>s = service a page fault</w:t>
-      </w:r>
-    </w:p>
-    <w:p>
-      <w:pPr>
-        <w:pStyle w:val="ListParagraph"/>
-        <w:rPr>
-          <w:u w:val="single"/>
-        </w:rPr>
-      </w:pPr>
-    </w:p>
-    <w:p>
-      <w:pPr>
-        <w:pStyle w:val="ListParagraph"/>
-      </w:pPr>
-      <w:r>
-        <w:t xml:space="preserve">a </w:t>
-      </w:r>
-      <w:r>
-        <w:t>= 150</w:t>
-      </w:r>
-      <w:r>
-        <w:t xml:space="preserve"> </w:t>
-      </w:r>
-      <w:proofErr w:type="spellStart"/>
-      <w:r>
-        <w:t>nano</w:t>
-      </w:r>
-      <w:proofErr w:type="spellEnd"/>
-      <w:r>
-        <w:t xml:space="preserve"> =</w:t>
-      </w:r>
-      <w:r>
-        <w:t xml:space="preserve"> 150</w:t>
-      </w:r>
-      <w:r>
-        <w:t xml:space="preserve"> </w:t>
-      </w:r>
-      <w:r>
-        <w:t xml:space="preserve">X </w:t>
-      </w:r>
-      <w:r>
-        <w:t xml:space="preserve">10^-9 </w:t>
-      </w:r>
-    </w:p>
-    <w:p>
-      <w:pPr>
-        <w:pStyle w:val="ListParagraph"/>
-      </w:pPr>
-      <w:r>
-        <w:t>p = 1.0 X 10^-5</w:t>
-      </w:r>
-      <w:r>
-        <w:t xml:space="preserve"> = 0.00001</w:t>
-      </w:r>
-    </w:p>
-    <w:p>
-      <w:pPr>
-        <w:pStyle w:val="ListParagraph"/>
-        <w:rPr>
-          <w:u w:val="single"/>
-        </w:rPr>
-      </w:pPr>
-      <w:r>
-        <w:t>S</w:t>
-      </w:r>
-      <w:r>
-        <w:t xml:space="preserve"> = </w:t>
-      </w:r>
-      <w:proofErr w:type="spellStart"/>
-      <w:r>
-        <w:t>Smin</w:t>
-      </w:r>
-      <w:proofErr w:type="spellEnd"/>
-      <w:r>
-        <w:t>=150 micro + 5milli</w:t>
+    </w:p>
+    <w:p>
+      <w:pPr>
+        <w:pStyle w:val="ListParagraph"/>
+      </w:pPr>
+      <w:r>
+        <w:t>a = 150 nano = 150 X 10^-9</w:t>
+      </w:r>
+    </w:p>
+    <w:p>
+      <w:pPr>
+        <w:pStyle w:val="ListParagraph"/>
+      </w:pPr>
+      <w:r>
+        <w:t>p = 1.0 X 10^-5 = 0.00001</w:t>
+      </w:r>
+    </w:p>
+    <w:p>
+      <w:pPr>
+        <w:pStyle w:val="ListParagraph"/>
+      </w:pPr>
+      <w:r>
+        <w:t>S = S_min=150 micro + 5milli</w:t>
       </w:r>
     </w:p>
     <w:p>
@@ -131,10 +81,6 @@
     <w:p>
       <w:pPr>
         <w:pStyle w:val="ListParagraph"/>
-        <w:rPr>
-          <w:b/>
-          <w:u w:val="single"/>
-        </w:rPr>
       </w:pPr>
       <w:r>
         <w:rPr>
@@ -154,82 +100,33 @@
         <w:pStyle w:val="ListParagraph"/>
       </w:pPr>
       <w:r>
-        <w:t xml:space="preserve">a = </w:t>
-      </w:r>
-      <w:r>
-        <w:t xml:space="preserve">150 </w:t>
-      </w:r>
-      <w:proofErr w:type="spellStart"/>
-      <w:r>
-        <w:t>nano</w:t>
-      </w:r>
-      <w:proofErr w:type="spellEnd"/>
-    </w:p>
-    <w:p>
-      <w:pPr>
-        <w:pStyle w:val="ListParagraph"/>
-      </w:pPr>
-      <w:r>
-        <w:t xml:space="preserve">p= </w:t>
-      </w:r>
-      <w:r>
-        <w:t>0.00001</w:t>
-      </w:r>
-    </w:p>
-    <w:p>
-      <w:pPr>
-        <w:pStyle w:val="ListParagraph"/>
-      </w:pPr>
-      <w:r>
-        <w:t>S</w:t>
-      </w:r>
-      <w:r>
-        <w:t xml:space="preserve">= </w:t>
-      </w:r>
-      <w:proofErr w:type="spellStart"/>
-      <w:r>
-        <w:t>S</w:t>
-      </w:r>
-      <w:r>
-        <w:t>min</w:t>
-      </w:r>
-      <w:proofErr w:type="spellEnd"/>
-      <w:r>
-        <w:t>=150 micro + 5milli = 5 X 10^-3</w:t>
-      </w:r>
-      <w:r>
-        <w:t xml:space="preserve"> =</w:t>
-      </w:r>
-      <w:r>
-        <w:t xml:space="preserve"> 5000 X 10^-6 </w:t>
-      </w:r>
-      <w:r>
-        <w:t>= 150</w:t>
-      </w:r>
-      <w:r>
-        <w:t xml:space="preserve"> </w:t>
-      </w:r>
-      <w:r>
-        <w:t xml:space="preserve">+ 5000 = 5150 X 10^-6 = 5150000 </w:t>
-      </w:r>
-      <w:proofErr w:type="spellStart"/>
-      <w:r>
-        <w:t>nano</w:t>
-      </w:r>
-      <w:proofErr w:type="spellEnd"/>
-    </w:p>
-    <w:p>
-      <w:pPr>
-        <w:pStyle w:val="ListParagraph"/>
-      </w:pPr>
-    </w:p>
-    <w:p>
-      <w:pPr>
-        <w:pStyle w:val="ListParagraph"/>
-        <w:rPr>
-          <w:b/>
-          <w:u w:val="single"/>
-        </w:rPr>
+        <w:t>a = 150 nano</w:t>
+      </w:r>
+    </w:p>
+    <w:p>
+      <w:pPr>
+        <w:pStyle w:val="ListParagraph"/>
+      </w:pPr>
+      <w:r>
+        <w:t>p= 0.00001</w:t>
+      </w:r>
+    </w:p>
+    <w:p>
+      <w:pPr>
+        <w:pStyle w:val="ListParagraph"/>
+      </w:pPr>
+      <w:r>
+        <w:t>S= Smin=150 micro + 5milli = 5 X 10^-3 = 5000 X 10^-6 = 150 + 5000 = 5150 X 10^-6 = 5150000 nano</w:t>
+      </w:r>
+    </w:p>
+    <w:p>
+      <w:pPr>
+        <w:pStyle w:val="ListParagraph"/>
+      </w:pPr>
+    </w:p>
+    <w:p>
+      <w:pPr>
+        <w:pStyle w:val="ListParagraph"/>
       </w:pPr>
       <w:r>
         <w:rPr>
@@ -248,47 +145,26 @@
       <w:pPr>
         <w:pStyle w:val="ListParagraph"/>
       </w:pPr>
-      <w:proofErr w:type="gramStart"/>
-      <w:r>
-        <w:t>p</w:t>
-      </w:r>
-      <w:proofErr w:type="gramEnd"/>
-      <w:r>
-        <w:t xml:space="preserve"> X S = 0.00001 X </w:t>
-      </w:r>
-      <w:r>
-        <w:t>5150000</w:t>
-      </w:r>
-      <w:r>
-        <w:t xml:space="preserve"> = 51.5</w:t>
-      </w:r>
-    </w:p>
-    <w:p>
-      <w:pPr>
-        <w:pStyle w:val="ListParagraph"/>
-      </w:pPr>
-      <w:r>
-        <w:t xml:space="preserve">a + p = 150 + </w:t>
-      </w:r>
-      <w:r>
-        <w:t>51.5 = 20</w:t>
-      </w:r>
-      <w:r>
-        <w:t>1.5</w:t>
-      </w:r>
-    </w:p>
-    <w:p>
-      <w:pPr>
-        <w:pStyle w:val="ListParagraph"/>
-      </w:pPr>
-    </w:p>
-    <w:p>
-      <w:pPr>
-        <w:pStyle w:val="ListParagraph"/>
-        <w:rPr>
-          <w:b/>
-          <w:u w:val="single"/>
-        </w:rPr>
+      <w:r>
+        <w:t>p X S = 0.00001 X 5150000 = 51.5</w:t>
+      </w:r>
+    </w:p>
+    <w:p>
+      <w:pPr>
+        <w:pStyle w:val="ListParagraph"/>
+      </w:pPr>
+      <w:r>
+        <w:t>a + p = 150 + 51.5 = 201.5</w:t>
+      </w:r>
+    </w:p>
+    <w:p>
+      <w:pPr>
+        <w:pStyle w:val="ListParagraph"/>
+      </w:pPr>
+    </w:p>
+    <w:p>
+      <w:pPr>
+        <w:pStyle w:val="ListParagraph"/>
       </w:pPr>
       <w:r>
         <w:rPr>
@@ -312,7 +188,7 @@
         <w:pStyle w:val="ListParagraph"/>
       </w:pPr>
       <w:r>
-        <w:t>201</w:t>
+        <w:t>202</w:t>
       </w:r>
     </w:p>
     <w:p>
@@ -340,10 +216,6 @@
     <w:p>
       <w:pPr>
         <w:pStyle w:val="ListParagraph"/>
-        <w:rPr>
-          <w:b/>
-          <w:u w:val="single"/>
-        </w:rPr>
       </w:pPr>
       <w:r>
         <w:rPr>
@@ -357,84 +229,34 @@
       <w:pPr>
         <w:pStyle w:val="ListParagraph"/>
       </w:pPr>
-    </w:p>
-    <w:p>
-      <w:pPr>
-        <w:pStyle w:val="ListParagraph"/>
-      </w:pPr>
-      <w:r>
-        <w:t xml:space="preserve">EAT – a = </w:t>
-      </w:r>
-      <w:r>
-        <w:t>201</w:t>
-      </w:r>
-      <w:r>
-        <w:t xml:space="preserve"> – 150 = </w:t>
-      </w:r>
-      <w:r>
-        <w:t>5</w:t>
-      </w:r>
-      <w:r>
-        <w:t xml:space="preserve">1 </w:t>
-      </w:r>
-      <w:proofErr w:type="spellStart"/>
-      <w:r>
-        <w:t>nano</w:t>
-      </w:r>
-      <w:proofErr w:type="spellEnd"/>
-    </w:p>
-    <w:p>
-      <w:pPr>
-        <w:pStyle w:val="ListParagraph"/>
-      </w:pPr>
-      <w:r>
-        <w:t xml:space="preserve">100*(EAT - a) = 100* </w:t>
-      </w:r>
-      <w:r>
-        <w:t>5</w:t>
-      </w:r>
-      <w:r>
-        <w:t xml:space="preserve">1 = </w:t>
-      </w:r>
-      <w:r>
-        <w:t>5</w:t>
-      </w:r>
-      <w:r>
-        <w:t>100</w:t>
-      </w:r>
-    </w:p>
-    <w:p>
-      <w:pPr>
-        <w:pStyle w:val="ListParagraph"/>
-      </w:pPr>
-      <w:r>
-        <w:t xml:space="preserve">100 * (EAT - a)/a = </w:t>
-      </w:r>
-      <w:r>
-        <w:t>5</w:t>
-      </w:r>
-      <w:r>
-        <w:t xml:space="preserve">100 / 150 = </w:t>
-      </w:r>
-      <w:r>
-        <w:t>34</w:t>
-      </w:r>
-      <w:r>
-        <w:t>%</w:t>
-      </w:r>
-    </w:p>
-    <w:p>
-      <w:pPr>
-        <w:pStyle w:val="ListParagraph"/>
-      </w:pPr>
-    </w:p>
-    <w:p>
-      <w:pPr>
-        <w:pStyle w:val="ListParagraph"/>
-        <w:rPr>
-          <w:b/>
-          <w:u w:val="single"/>
-        </w:rPr>
+      <w:r>
+        <w:t>EAT – a = 202 – 150 = 52 nano</w:t>
+      </w:r>
+    </w:p>
+    <w:p>
+      <w:pPr>
+        <w:pStyle w:val="ListParagraph"/>
+      </w:pPr>
+      <w:r>
+        <w:t>100*(EAT - a) = 100* 52 = 5200</w:t>
+      </w:r>
+    </w:p>
+    <w:p>
+      <w:pPr>
+        <w:pStyle w:val="ListParagraph"/>
+      </w:pPr>
+      <w:r>
+        <w:t>100 * (EAT - a)/a = 5200 / 150 = 34.7%</w:t>
+      </w:r>
+    </w:p>
+    <w:p>
+      <w:pPr>
+        <w:pStyle w:val="ListParagraph"/>
+      </w:pPr>
+    </w:p>
+    <w:p>
+      <w:pPr>
+        <w:pStyle w:val="ListParagraph"/>
       </w:pPr>
       <w:r>
         <w:rPr>
@@ -454,76 +276,8 @@
         <w:pStyle w:val="ListParagraph"/>
       </w:pPr>
       <w:r>
-        <w:t>34</w:t>
-      </w:r>
-      <w:r>
-        <w:t>%</w:t>
-      </w:r>
-    </w:p>
-    <w:p>
-      <w:pPr>
-        <w:pStyle w:val="ListParagraph"/>
-      </w:pPr>
-    </w:p>
-    <w:p>
-      <w:pPr>
-        <w:pStyle w:val="ListParagraph"/>
-      </w:pPr>
-    </w:p>
-    <w:p>
-      <w:pPr>
-        <w:pStyle w:val="ListParagraph"/>
-      </w:pPr>
-    </w:p>
-    <w:p>
-      <w:pPr>
-        <w:pStyle w:val="ListParagraph"/>
-      </w:pPr>
-    </w:p>
-    <w:p>
-      <w:pPr>
-        <w:pStyle w:val="ListParagraph"/>
-      </w:pPr>
-    </w:p>
-    <w:p>
-      <w:pPr>
-        <w:pStyle w:val="ListParagraph"/>
-      </w:pPr>
-    </w:p>
-    <w:p>
-      <w:pPr>
-        <w:pStyle w:val="ListParagraph"/>
-      </w:pPr>
-    </w:p>
-    <w:p>
-      <w:pPr>
-        <w:pStyle w:val="ListParagraph"/>
-      </w:pPr>
-    </w:p>
-    <w:p>
-      <w:pPr>
-        <w:pStyle w:val="ListParagraph"/>
-      </w:pPr>
-    </w:p>
-    <w:p>
-      <w:pPr>
-        <w:pStyle w:val="ListParagraph"/>
-      </w:pPr>
-    </w:p>
-    <w:p>
-      <w:pPr>
-        <w:pStyle w:val="ListParagraph"/>
-      </w:pPr>
-    </w:p>
-    <w:p>
-      <w:pPr>
-        <w:pStyle w:val="ListParagraph"/>
-      </w:pPr>
-    </w:p>
-    <w:p>
-      <w:pPr>
-        <w:pStyle w:val="ListParagraph"/>
-      </w:pPr>
+        <w:t>34.7%</w:t>
+      </w:r>
     </w:p>
     <w:p>
       <w:pPr>
@@ -534,29 +288,50 @@
         </w:numPr>
       </w:pPr>
       <w:r>
-        <w:lastRenderedPageBreak/>
         <w:t xml:space="preserve"> </w:t>
       </w:r>
     </w:p>
     <w:tbl>
       <w:tblPr>
-        <w:tblStyle w:val="TableGrid"/>
-        <w:tblpPr w:leftFromText="180" w:rightFromText="180" w:vertAnchor="text" w:tblpY="1"/>
-        <w:tblOverlap w:val="never"/>
-        <w:tblW w:w="0" w:type="auto"/>
-        <w:tblLook w:val="04A0" w:firstRow="1" w:lastRow="0" w:firstColumn="1" w:lastColumn="0" w:noHBand="0" w:noVBand="1"/>
+        <w:tblW w:w="9005" w:type="dxa"/>
+        <w:tblInd w:w="-108" w:type="dxa"/>
+        <w:tblLayout w:type="fixed"/>
+        <w:tblCellMar>
+          <w:left w:w="10" w:type="dxa"/>
+          <w:right w:w="10" w:type="dxa"/>
+        </w:tblCellMar>
+        <w:tblLook w:val="0000" w:firstRow="0" w:lastRow="0" w:firstColumn="0" w:lastColumn="0" w:noHBand="0" w:noVBand="0"/>
       </w:tblPr>
       <w:tblGrid>
-        <w:gridCol w:w="1474"/>
-        <w:gridCol w:w="2939"/>
-        <w:gridCol w:w="1398"/>
+        <w:gridCol w:w="821"/>
+        <w:gridCol w:w="1641"/>
+        <w:gridCol w:w="782"/>
+        <w:gridCol w:w="1503"/>
+        <w:gridCol w:w="2243"/>
+        <w:gridCol w:w="2015"/>
       </w:tblGrid>
       <w:tr>
         <w:tc>
           <w:tcPr>
-            <w:tcW w:w="1474" w:type="dxa"/>
-          </w:tcPr>
-          <w:p>
+            <w:tcW w:w="821" w:type="dxa"/>
+            <w:tcBorders>
+              <w:top w:val="single" w:sz="4" w:space="0" w:color="00000A"/>
+              <w:left w:val="single" w:sz="4" w:space="0" w:color="00000A"/>
+              <w:bottom w:val="single" w:sz="4" w:space="0" w:color="00000A"/>
+              <w:right w:val="single" w:sz="4" w:space="0" w:color="00000A"/>
+            </w:tcBorders>
+            <w:tcMar>
+              <w:top w:w="0" w:type="dxa"/>
+              <w:left w:w="108" w:type="dxa"/>
+              <w:bottom w:w="0" w:type="dxa"/>
+              <w:right w:w="108" w:type="dxa"/>
+            </w:tcMar>
+          </w:tcPr>
+          <w:p>
+            <w:pPr>
+              <w:pStyle w:val="Standard"/>
+              <w:spacing w:after="0" w:line="240" w:lineRule="auto"/>
+            </w:pPr>
             <w:r>
               <w:t>Memory size</w:t>
             </w:r>
@@ -564,9 +339,25 @@
         </w:tc>
         <w:tc>
           <w:tcPr>
-            <w:tcW w:w="2939" w:type="dxa"/>
-          </w:tcPr>
-          <w:p>
+            <w:tcW w:w="1641" w:type="dxa"/>
+            <w:tcBorders>
+              <w:top w:val="single" w:sz="4" w:space="0" w:color="00000A"/>
+              <w:left w:val="single" w:sz="4" w:space="0" w:color="00000A"/>
+              <w:bottom w:val="single" w:sz="4" w:space="0" w:color="00000A"/>
+              <w:right w:val="single" w:sz="4" w:space="0" w:color="00000A"/>
+            </w:tcBorders>
+            <w:tcMar>
+              <w:top w:w="0" w:type="dxa"/>
+              <w:left w:w="108" w:type="dxa"/>
+              <w:bottom w:w="0" w:type="dxa"/>
+              <w:right w:w="108" w:type="dxa"/>
+            </w:tcMar>
+          </w:tcPr>
+          <w:p>
+            <w:pPr>
+              <w:pStyle w:val="Standard"/>
+              <w:spacing w:after="0" w:line="240" w:lineRule="auto"/>
+            </w:pPr>
             <w:r>
               <w:t>Cost</w:t>
             </w:r>
@@ -574,11 +365,102 @@
         </w:tc>
         <w:tc>
           <w:tcPr>
-            <w:tcW w:w="1398" w:type="dxa"/>
-          </w:tcPr>
-          <w:p>
+            <w:tcW w:w="782" w:type="dxa"/>
+            <w:tcBorders>
+              <w:top w:val="single" w:sz="4" w:space="0" w:color="00000A"/>
+              <w:left w:val="single" w:sz="4" w:space="0" w:color="00000A"/>
+              <w:bottom w:val="single" w:sz="4" w:space="0" w:color="00000A"/>
+            </w:tcBorders>
+            <w:tcMar>
+              <w:top w:w="0" w:type="dxa"/>
+              <w:left w:w="108" w:type="dxa"/>
+              <w:bottom w:w="0" w:type="dxa"/>
+              <w:right w:w="108" w:type="dxa"/>
+            </w:tcMar>
+          </w:tcPr>
+          <w:p>
+            <w:pPr>
+              <w:pStyle w:val="Standard"/>
+              <w:spacing w:after="0" w:line="240" w:lineRule="auto"/>
+            </w:pPr>
             <w:r>
               <w:t>Cost w/ SSD</w:t>
+            </w:r>
+          </w:p>
+        </w:tc>
+        <w:tc>
+          <w:tcPr>
+            <w:tcW w:w="1503" w:type="dxa"/>
+            <w:tcBorders>
+              <w:top w:val="single" w:sz="4" w:space="0" w:color="00000A"/>
+              <w:left w:val="single" w:sz="4" w:space="0" w:color="00000A"/>
+              <w:bottom w:val="single" w:sz="4" w:space="0" w:color="00000A"/>
+            </w:tcBorders>
+            <w:tcMar>
+              <w:top w:w="0" w:type="dxa"/>
+              <w:left w:w="108" w:type="dxa"/>
+              <w:bottom w:w="0" w:type="dxa"/>
+              <w:right w:w="108" w:type="dxa"/>
+            </w:tcMar>
+          </w:tcPr>
+          <w:p>
+            <w:pPr>
+              <w:pStyle w:val="Standard"/>
+              <w:spacing w:after="0" w:line="240" w:lineRule="auto"/>
+            </w:pPr>
+            <w:r>
+              <w:t>Page-fault rate (p)</w:t>
+            </w:r>
+          </w:p>
+        </w:tc>
+        <w:tc>
+          <w:tcPr>
+            <w:tcW w:w="2243" w:type="dxa"/>
+            <w:tcBorders>
+              <w:top w:val="single" w:sz="4" w:space="0" w:color="00000A"/>
+              <w:left w:val="single" w:sz="4" w:space="0" w:color="00000A"/>
+              <w:bottom w:val="single" w:sz="4" w:space="0" w:color="00000A"/>
+            </w:tcBorders>
+            <w:tcMar>
+              <w:top w:w="0" w:type="dxa"/>
+              <w:left w:w="108" w:type="dxa"/>
+              <w:bottom w:w="0" w:type="dxa"/>
+              <w:right w:w="108" w:type="dxa"/>
+            </w:tcMar>
+          </w:tcPr>
+          <w:p>
+            <w:pPr>
+              <w:pStyle w:val="Standard"/>
+              <w:spacing w:after="0" w:line="240" w:lineRule="auto"/>
+            </w:pPr>
+            <w:r>
+              <w:t>Degradation w/ HDD</w:t>
+            </w:r>
+          </w:p>
+        </w:tc>
+        <w:tc>
+          <w:tcPr>
+            <w:tcW w:w="2015" w:type="dxa"/>
+            <w:tcBorders>
+              <w:top w:val="single" w:sz="4" w:space="0" w:color="00000A"/>
+              <w:left w:val="single" w:sz="4" w:space="0" w:color="00000A"/>
+              <w:bottom w:val="single" w:sz="4" w:space="0" w:color="00000A"/>
+              <w:right w:val="single" w:sz="4" w:space="0" w:color="00000A"/>
+            </w:tcBorders>
+            <w:tcMar>
+              <w:top w:w="0" w:type="dxa"/>
+              <w:left w:w="108" w:type="dxa"/>
+              <w:bottom w:w="0" w:type="dxa"/>
+              <w:right w:w="108" w:type="dxa"/>
+            </w:tcMar>
+          </w:tcPr>
+          <w:p>
+            <w:pPr>
+              <w:pStyle w:val="Standard"/>
+              <w:spacing w:after="0" w:line="240" w:lineRule="auto"/>
+            </w:pPr>
+            <w:r>
+              <w:t>Degradation w/ SSD</w:t>
             </w:r>
           </w:p>
         </w:tc>
@@ -586,9 +468,25 @@
       <w:tr>
         <w:tc>
           <w:tcPr>
-            <w:tcW w:w="1474" w:type="dxa"/>
-          </w:tcPr>
-          <w:p>
+            <w:tcW w:w="821" w:type="dxa"/>
+            <w:tcBorders>
+              <w:top w:val="single" w:sz="4" w:space="0" w:color="00000A"/>
+              <w:left w:val="single" w:sz="4" w:space="0" w:color="00000A"/>
+              <w:bottom w:val="single" w:sz="4" w:space="0" w:color="00000A"/>
+              <w:right w:val="single" w:sz="4" w:space="0" w:color="00000A"/>
+            </w:tcBorders>
+            <w:tcMar>
+              <w:top w:w="0" w:type="dxa"/>
+              <w:left w:w="108" w:type="dxa"/>
+              <w:bottom w:w="0" w:type="dxa"/>
+              <w:right w:w="108" w:type="dxa"/>
+            </w:tcMar>
+          </w:tcPr>
+          <w:p>
+            <w:pPr>
+              <w:pStyle w:val="Standard"/>
+              <w:spacing w:after="0" w:line="240" w:lineRule="auto"/>
+            </w:pPr>
             <w:r>
               <w:t>2x 0.5 GiB</w:t>
             </w:r>
@@ -596,25 +494,134 @@
         </w:tc>
         <w:tc>
           <w:tcPr>
-            <w:tcW w:w="2939" w:type="dxa"/>
-            <w:shd w:val="clear" w:color="auto" w:fill="70AD47" w:themeFill="accent6"/>
-          </w:tcPr>
-          <w:p>
-            <w:r>
-              <w:t>$</w:t>
-            </w:r>
-            <w:r>
-              <w:t>0 (current state of machine)</w:t>
-            </w:r>
-          </w:p>
-        </w:tc>
-        <w:tc>
-          <w:tcPr>
-            <w:tcW w:w="1398" w:type="dxa"/>
-          </w:tcPr>
-          <w:p>
+            <w:tcW w:w="1641" w:type="dxa"/>
+            <w:tcBorders>
+              <w:top w:val="single" w:sz="4" w:space="0" w:color="00000A"/>
+              <w:left w:val="single" w:sz="4" w:space="0" w:color="00000A"/>
+              <w:bottom w:val="single" w:sz="4" w:space="0" w:color="00000A"/>
+              <w:right w:val="single" w:sz="4" w:space="0" w:color="00000A"/>
+            </w:tcBorders>
+            <w:shd w:val="clear" w:color="auto" w:fill="70AD47"/>
+            <w:tcMar>
+              <w:top w:w="0" w:type="dxa"/>
+              <w:left w:w="108" w:type="dxa"/>
+              <w:bottom w:w="0" w:type="dxa"/>
+              <w:right w:w="108" w:type="dxa"/>
+            </w:tcMar>
+          </w:tcPr>
+          <w:p>
+            <w:pPr>
+              <w:pStyle w:val="Standard"/>
+              <w:spacing w:after="0" w:line="240" w:lineRule="auto"/>
+            </w:pPr>
+            <w:r>
+              <w:t>$0 (current state of machine)</w:t>
+            </w:r>
+          </w:p>
+        </w:tc>
+        <w:tc>
+          <w:tcPr>
+            <w:tcW w:w="782" w:type="dxa"/>
+            <w:tcBorders>
+              <w:top w:val="single" w:sz="4" w:space="0" w:color="00000A"/>
+              <w:left w:val="single" w:sz="4" w:space="0" w:color="00000A"/>
+              <w:bottom w:val="single" w:sz="4" w:space="0" w:color="00000A"/>
+            </w:tcBorders>
+            <w:tcMar>
+              <w:top w:w="0" w:type="dxa"/>
+              <w:left w:w="108" w:type="dxa"/>
+              <w:bottom w:w="0" w:type="dxa"/>
+              <w:right w:w="108" w:type="dxa"/>
+            </w:tcMar>
+          </w:tcPr>
+          <w:p>
+            <w:pPr>
+              <w:pStyle w:val="Standard"/>
+              <w:spacing w:after="0" w:line="240" w:lineRule="auto"/>
+            </w:pPr>
             <w:r>
               <w:t>$34</w:t>
+            </w:r>
+          </w:p>
+        </w:tc>
+        <w:tc>
+          <w:tcPr>
+            <w:tcW w:w="1503" w:type="dxa"/>
+            <w:tcBorders>
+              <w:top w:val="single" w:sz="4" w:space="0" w:color="00000A"/>
+              <w:left w:val="single" w:sz="4" w:space="0" w:color="00000A"/>
+              <w:bottom w:val="single" w:sz="4" w:space="0" w:color="00000A"/>
+            </w:tcBorders>
+            <w:tcMar>
+              <w:top w:w="0" w:type="dxa"/>
+              <w:left w:w="108" w:type="dxa"/>
+              <w:bottom w:w="0" w:type="dxa"/>
+              <w:right w:w="108" w:type="dxa"/>
+            </w:tcMar>
+          </w:tcPr>
+          <w:p>
+            <w:pPr>
+              <w:pStyle w:val="Standard"/>
+              <w:spacing w:after="0" w:line="240" w:lineRule="auto"/>
+            </w:pPr>
+            <w:r>
+              <w:t>1.0E^-5</w:t>
+            </w:r>
+          </w:p>
+        </w:tc>
+        <w:tc>
+          <w:tcPr>
+            <w:tcW w:w="2243" w:type="dxa"/>
+            <w:tcBorders>
+              <w:top w:val="single" w:sz="4" w:space="0" w:color="00000A"/>
+              <w:left w:val="single" w:sz="4" w:space="0" w:color="00000A"/>
+              <w:bottom w:val="single" w:sz="4" w:space="0" w:color="00000A"/>
+            </w:tcBorders>
+            <w:tcMar>
+              <w:top w:w="0" w:type="dxa"/>
+              <w:left w:w="108" w:type="dxa"/>
+              <w:bottom w:w="0" w:type="dxa"/>
+              <w:right w:w="108" w:type="dxa"/>
+            </w:tcMar>
+          </w:tcPr>
+          <w:p>
+            <w:pPr>
+              <w:pStyle w:val="Standard"/>
+              <w:spacing w:after="0" w:line="240" w:lineRule="auto"/>
+            </w:pPr>
+            <w:r>
+              <w:t>34.7</w:t>
+            </w:r>
+            <w:bookmarkStart w:id="0" w:name="_GoBack"/>
+            <w:bookmarkEnd w:id="0"/>
+            <w:r>
+              <w:t>%</w:t>
+            </w:r>
+          </w:p>
+        </w:tc>
+        <w:tc>
+          <w:tcPr>
+            <w:tcW w:w="2015" w:type="dxa"/>
+            <w:tcBorders>
+              <w:top w:val="single" w:sz="4" w:space="0" w:color="00000A"/>
+              <w:left w:val="single" w:sz="4" w:space="0" w:color="00000A"/>
+              <w:bottom w:val="single" w:sz="4" w:space="0" w:color="00000A"/>
+              <w:right w:val="single" w:sz="4" w:space="0" w:color="00000A"/>
+            </w:tcBorders>
+            <w:tcMar>
+              <w:top w:w="0" w:type="dxa"/>
+              <w:left w:w="108" w:type="dxa"/>
+              <w:bottom w:w="0" w:type="dxa"/>
+              <w:right w:w="108" w:type="dxa"/>
+            </w:tcMar>
+          </w:tcPr>
+          <w:p>
+            <w:pPr>
+              <w:pStyle w:val="Standard"/>
+              <w:spacing w:after="0" w:line="240" w:lineRule="auto"/>
+            </w:pPr>
+            <w:r>
+              <w:t>9.33%</w:t>
             </w:r>
           </w:p>
         </w:tc>
@@ -622,9 +629,25 @@
       <w:tr>
         <w:tc>
           <w:tcPr>
-            <w:tcW w:w="1474" w:type="dxa"/>
-          </w:tcPr>
-          <w:p>
+            <w:tcW w:w="821" w:type="dxa"/>
+            <w:tcBorders>
+              <w:top w:val="single" w:sz="4" w:space="0" w:color="00000A"/>
+              <w:left w:val="single" w:sz="4" w:space="0" w:color="00000A"/>
+              <w:bottom w:val="single" w:sz="4" w:space="0" w:color="00000A"/>
+              <w:right w:val="single" w:sz="4" w:space="0" w:color="00000A"/>
+            </w:tcBorders>
+            <w:tcMar>
+              <w:top w:w="0" w:type="dxa"/>
+              <w:left w:w="108" w:type="dxa"/>
+              <w:bottom w:w="0" w:type="dxa"/>
+              <w:right w:w="108" w:type="dxa"/>
+            </w:tcMar>
+          </w:tcPr>
+          <w:p>
+            <w:pPr>
+              <w:pStyle w:val="Standard"/>
+              <w:spacing w:after="0" w:line="240" w:lineRule="auto"/>
+            </w:pPr>
             <w:r>
               <w:t>2x 1 GiB</w:t>
             </w:r>
@@ -632,9 +655,25 @@
         </w:tc>
         <w:tc>
           <w:tcPr>
-            <w:tcW w:w="2939" w:type="dxa"/>
-          </w:tcPr>
-          <w:p>
+            <w:tcW w:w="1641" w:type="dxa"/>
+            <w:tcBorders>
+              <w:top w:val="single" w:sz="4" w:space="0" w:color="00000A"/>
+              <w:left w:val="single" w:sz="4" w:space="0" w:color="00000A"/>
+              <w:bottom w:val="single" w:sz="4" w:space="0" w:color="00000A"/>
+              <w:right w:val="single" w:sz="4" w:space="0" w:color="00000A"/>
+            </w:tcBorders>
+            <w:tcMar>
+              <w:top w:w="0" w:type="dxa"/>
+              <w:left w:w="108" w:type="dxa"/>
+              <w:bottom w:w="0" w:type="dxa"/>
+              <w:right w:w="108" w:type="dxa"/>
+            </w:tcMar>
+          </w:tcPr>
+          <w:p>
+            <w:pPr>
+              <w:pStyle w:val="Standard"/>
+              <w:spacing w:after="0" w:line="240" w:lineRule="auto"/>
+            </w:pPr>
             <w:r>
               <w:t>$10</w:t>
             </w:r>
@@ -642,21 +681,122 @@
         </w:tc>
         <w:tc>
           <w:tcPr>
-            <w:tcW w:w="1398" w:type="dxa"/>
-          </w:tcPr>
-          <w:p>
+            <w:tcW w:w="782" w:type="dxa"/>
+            <w:tcBorders>
+              <w:top w:val="single" w:sz="4" w:space="0" w:color="00000A"/>
+              <w:left w:val="single" w:sz="4" w:space="0" w:color="00000A"/>
+              <w:bottom w:val="single" w:sz="4" w:space="0" w:color="00000A"/>
+            </w:tcBorders>
+            <w:tcMar>
+              <w:top w:w="0" w:type="dxa"/>
+              <w:left w:w="108" w:type="dxa"/>
+              <w:bottom w:w="0" w:type="dxa"/>
+              <w:right w:w="108" w:type="dxa"/>
+            </w:tcMar>
+          </w:tcPr>
+          <w:p>
+            <w:pPr>
+              <w:pStyle w:val="Standard"/>
+              <w:spacing w:after="0" w:line="240" w:lineRule="auto"/>
+            </w:pPr>
             <w:r>
               <w:t>$44</w:t>
             </w:r>
+          </w:p>
+        </w:tc>
+        <w:tc>
+          <w:tcPr>
+            <w:tcW w:w="1503" w:type="dxa"/>
+            <w:tcBorders>
+              <w:top w:val="single" w:sz="4" w:space="0" w:color="00000A"/>
+              <w:left w:val="single" w:sz="4" w:space="0" w:color="00000A"/>
+              <w:bottom w:val="single" w:sz="4" w:space="0" w:color="00000A"/>
+            </w:tcBorders>
+            <w:tcMar>
+              <w:top w:w="0" w:type="dxa"/>
+              <w:left w:w="108" w:type="dxa"/>
+              <w:bottom w:w="0" w:type="dxa"/>
+              <w:right w:w="108" w:type="dxa"/>
+            </w:tcMar>
+          </w:tcPr>
+          <w:p>
+            <w:pPr>
+              <w:pStyle w:val="Standard"/>
+              <w:spacing w:after="0" w:line="240" w:lineRule="auto"/>
+            </w:pPr>
+            <w:r>
+              <w:t>0.5E^-5</w:t>
+            </w:r>
+          </w:p>
+        </w:tc>
+        <w:tc>
+          <w:tcPr>
+            <w:tcW w:w="2243" w:type="dxa"/>
+            <w:tcBorders>
+              <w:top w:val="single" w:sz="4" w:space="0" w:color="00000A"/>
+              <w:left w:val="single" w:sz="4" w:space="0" w:color="00000A"/>
+              <w:bottom w:val="single" w:sz="4" w:space="0" w:color="00000A"/>
+            </w:tcBorders>
+            <w:tcMar>
+              <w:top w:w="0" w:type="dxa"/>
+              <w:left w:w="108" w:type="dxa"/>
+              <w:bottom w:w="0" w:type="dxa"/>
+              <w:right w:w="108" w:type="dxa"/>
+            </w:tcMar>
+          </w:tcPr>
+          <w:p>
+            <w:pPr>
+              <w:pStyle w:val="Standard"/>
+              <w:spacing w:after="0" w:line="240" w:lineRule="auto"/>
+            </w:pPr>
+          </w:p>
+        </w:tc>
+        <w:tc>
+          <w:tcPr>
+            <w:tcW w:w="2015" w:type="dxa"/>
+            <w:tcBorders>
+              <w:top w:val="single" w:sz="4" w:space="0" w:color="00000A"/>
+              <w:left w:val="single" w:sz="4" w:space="0" w:color="00000A"/>
+              <w:bottom w:val="single" w:sz="4" w:space="0" w:color="00000A"/>
+              <w:right w:val="single" w:sz="4" w:space="0" w:color="00000A"/>
+            </w:tcBorders>
+            <w:tcMar>
+              <w:top w:w="0" w:type="dxa"/>
+              <w:left w:w="108" w:type="dxa"/>
+              <w:bottom w:w="0" w:type="dxa"/>
+              <w:right w:w="108" w:type="dxa"/>
+            </w:tcMar>
+          </w:tcPr>
+          <w:p>
+            <w:pPr>
+              <w:pStyle w:val="Standard"/>
+              <w:spacing w:after="0" w:line="240" w:lineRule="auto"/>
+            </w:pPr>
           </w:p>
         </w:tc>
       </w:tr>
       <w:tr>
         <w:tc>
           <w:tcPr>
-            <w:tcW w:w="1474" w:type="dxa"/>
-          </w:tcPr>
-          <w:p>
+            <w:tcW w:w="821" w:type="dxa"/>
+            <w:tcBorders>
+              <w:top w:val="single" w:sz="4" w:space="0" w:color="00000A"/>
+              <w:left w:val="single" w:sz="4" w:space="0" w:color="00000A"/>
+              <w:bottom w:val="single" w:sz="4" w:space="0" w:color="00000A"/>
+              <w:right w:val="single" w:sz="4" w:space="0" w:color="00000A"/>
+            </w:tcBorders>
+            <w:tcMar>
+              <w:top w:w="0" w:type="dxa"/>
+              <w:left w:w="108" w:type="dxa"/>
+              <w:bottom w:w="0" w:type="dxa"/>
+              <w:right w:w="108" w:type="dxa"/>
+            </w:tcMar>
+          </w:tcPr>
+          <w:p>
+            <w:pPr>
+              <w:pStyle w:val="Standard"/>
+              <w:spacing w:after="0" w:line="240" w:lineRule="auto"/>
+            </w:pPr>
             <w:r>
               <w:t>2x 2 GiB</w:t>
             </w:r>
@@ -664,9 +804,25 @@
         </w:tc>
         <w:tc>
           <w:tcPr>
-            <w:tcW w:w="2939" w:type="dxa"/>
-          </w:tcPr>
-          <w:p>
+            <w:tcW w:w="1641" w:type="dxa"/>
+            <w:tcBorders>
+              <w:top w:val="single" w:sz="4" w:space="0" w:color="00000A"/>
+              <w:left w:val="single" w:sz="4" w:space="0" w:color="00000A"/>
+              <w:bottom w:val="single" w:sz="4" w:space="0" w:color="00000A"/>
+              <w:right w:val="single" w:sz="4" w:space="0" w:color="00000A"/>
+            </w:tcBorders>
+            <w:tcMar>
+              <w:top w:w="0" w:type="dxa"/>
+              <w:left w:w="108" w:type="dxa"/>
+              <w:bottom w:w="0" w:type="dxa"/>
+              <w:right w:w="108" w:type="dxa"/>
+            </w:tcMar>
+          </w:tcPr>
+          <w:p>
+            <w:pPr>
+              <w:pStyle w:val="Standard"/>
+              <w:spacing w:after="0" w:line="240" w:lineRule="auto"/>
+            </w:pPr>
             <w:r>
               <w:t>$20</w:t>
             </w:r>
@@ -674,21 +830,122 @@
         </w:tc>
         <w:tc>
           <w:tcPr>
-            <w:tcW w:w="1398" w:type="dxa"/>
-          </w:tcPr>
-          <w:p>
+            <w:tcW w:w="782" w:type="dxa"/>
+            <w:tcBorders>
+              <w:top w:val="single" w:sz="4" w:space="0" w:color="00000A"/>
+              <w:left w:val="single" w:sz="4" w:space="0" w:color="00000A"/>
+              <w:bottom w:val="single" w:sz="4" w:space="0" w:color="00000A"/>
+            </w:tcBorders>
+            <w:tcMar>
+              <w:top w:w="0" w:type="dxa"/>
+              <w:left w:w="108" w:type="dxa"/>
+              <w:bottom w:w="0" w:type="dxa"/>
+              <w:right w:w="108" w:type="dxa"/>
+            </w:tcMar>
+          </w:tcPr>
+          <w:p>
+            <w:pPr>
+              <w:pStyle w:val="Standard"/>
+              <w:spacing w:after="0" w:line="240" w:lineRule="auto"/>
+            </w:pPr>
             <w:r>
               <w:t>$54</w:t>
             </w:r>
+          </w:p>
+        </w:tc>
+        <w:tc>
+          <w:tcPr>
+            <w:tcW w:w="1503" w:type="dxa"/>
+            <w:tcBorders>
+              <w:top w:val="single" w:sz="4" w:space="0" w:color="00000A"/>
+              <w:left w:val="single" w:sz="4" w:space="0" w:color="00000A"/>
+              <w:bottom w:val="single" w:sz="4" w:space="0" w:color="00000A"/>
+            </w:tcBorders>
+            <w:tcMar>
+              <w:top w:w="0" w:type="dxa"/>
+              <w:left w:w="108" w:type="dxa"/>
+              <w:bottom w:w="0" w:type="dxa"/>
+              <w:right w:w="108" w:type="dxa"/>
+            </w:tcMar>
+          </w:tcPr>
+          <w:p>
+            <w:pPr>
+              <w:pStyle w:val="Standard"/>
+              <w:spacing w:after="0" w:line="240" w:lineRule="auto"/>
+            </w:pPr>
+            <w:r>
+              <w:t>0.25E^-5</w:t>
+            </w:r>
+          </w:p>
+        </w:tc>
+        <w:tc>
+          <w:tcPr>
+            <w:tcW w:w="2243" w:type="dxa"/>
+            <w:tcBorders>
+              <w:top w:val="single" w:sz="4" w:space="0" w:color="00000A"/>
+              <w:left w:val="single" w:sz="4" w:space="0" w:color="00000A"/>
+              <w:bottom w:val="single" w:sz="4" w:space="0" w:color="00000A"/>
+            </w:tcBorders>
+            <w:tcMar>
+              <w:top w:w="0" w:type="dxa"/>
+              <w:left w:w="108" w:type="dxa"/>
+              <w:bottom w:w="0" w:type="dxa"/>
+              <w:right w:w="108" w:type="dxa"/>
+            </w:tcMar>
+          </w:tcPr>
+          <w:p>
+            <w:pPr>
+              <w:pStyle w:val="Standard"/>
+              <w:spacing w:after="0" w:line="240" w:lineRule="auto"/>
+            </w:pPr>
+          </w:p>
+        </w:tc>
+        <w:tc>
+          <w:tcPr>
+            <w:tcW w:w="2015" w:type="dxa"/>
+            <w:tcBorders>
+              <w:top w:val="single" w:sz="4" w:space="0" w:color="00000A"/>
+              <w:left w:val="single" w:sz="4" w:space="0" w:color="00000A"/>
+              <w:bottom w:val="single" w:sz="4" w:space="0" w:color="00000A"/>
+              <w:right w:val="single" w:sz="4" w:space="0" w:color="00000A"/>
+            </w:tcBorders>
+            <w:tcMar>
+              <w:top w:w="0" w:type="dxa"/>
+              <w:left w:w="108" w:type="dxa"/>
+              <w:bottom w:w="0" w:type="dxa"/>
+              <w:right w:w="108" w:type="dxa"/>
+            </w:tcMar>
+          </w:tcPr>
+          <w:p>
+            <w:pPr>
+              <w:pStyle w:val="Standard"/>
+              <w:spacing w:after="0" w:line="240" w:lineRule="auto"/>
+            </w:pPr>
           </w:p>
         </w:tc>
       </w:tr>
       <w:tr>
         <w:tc>
           <w:tcPr>
-            <w:tcW w:w="1474" w:type="dxa"/>
-          </w:tcPr>
-          <w:p>
+            <w:tcW w:w="821" w:type="dxa"/>
+            <w:tcBorders>
+              <w:top w:val="single" w:sz="4" w:space="0" w:color="00000A"/>
+              <w:left w:val="single" w:sz="4" w:space="0" w:color="00000A"/>
+              <w:bottom w:val="single" w:sz="4" w:space="0" w:color="00000A"/>
+              <w:right w:val="single" w:sz="4" w:space="0" w:color="00000A"/>
+            </w:tcBorders>
+            <w:tcMar>
+              <w:top w:w="0" w:type="dxa"/>
+              <w:left w:w="108" w:type="dxa"/>
+              <w:bottom w:w="0" w:type="dxa"/>
+              <w:right w:w="108" w:type="dxa"/>
+            </w:tcMar>
+          </w:tcPr>
+          <w:p>
+            <w:pPr>
+              <w:pStyle w:val="Standard"/>
+              <w:spacing w:after="0" w:line="240" w:lineRule="auto"/>
+            </w:pPr>
             <w:r>
               <w:t>2x 4 GiB</w:t>
             </w:r>
@@ -696,9 +953,25 @@
         </w:tc>
         <w:tc>
           <w:tcPr>
-            <w:tcW w:w="2939" w:type="dxa"/>
-          </w:tcPr>
-          <w:p>
+            <w:tcW w:w="1641" w:type="dxa"/>
+            <w:tcBorders>
+              <w:top w:val="single" w:sz="4" w:space="0" w:color="00000A"/>
+              <w:left w:val="single" w:sz="4" w:space="0" w:color="00000A"/>
+              <w:bottom w:val="single" w:sz="4" w:space="0" w:color="00000A"/>
+              <w:right w:val="single" w:sz="4" w:space="0" w:color="00000A"/>
+            </w:tcBorders>
+            <w:tcMar>
+              <w:top w:w="0" w:type="dxa"/>
+              <w:left w:w="108" w:type="dxa"/>
+              <w:bottom w:w="0" w:type="dxa"/>
+              <w:right w:w="108" w:type="dxa"/>
+            </w:tcMar>
+          </w:tcPr>
+          <w:p>
+            <w:pPr>
+              <w:pStyle w:val="Standard"/>
+              <w:spacing w:after="0" w:line="240" w:lineRule="auto"/>
+            </w:pPr>
             <w:r>
               <w:t>$40</w:t>
             </w:r>
@@ -706,21 +979,122 @@
         </w:tc>
         <w:tc>
           <w:tcPr>
-            <w:tcW w:w="1398" w:type="dxa"/>
-          </w:tcPr>
-          <w:p>
+            <w:tcW w:w="782" w:type="dxa"/>
+            <w:tcBorders>
+              <w:top w:val="single" w:sz="4" w:space="0" w:color="00000A"/>
+              <w:left w:val="single" w:sz="4" w:space="0" w:color="00000A"/>
+              <w:bottom w:val="single" w:sz="4" w:space="0" w:color="00000A"/>
+            </w:tcBorders>
+            <w:tcMar>
+              <w:top w:w="0" w:type="dxa"/>
+              <w:left w:w="108" w:type="dxa"/>
+              <w:bottom w:w="0" w:type="dxa"/>
+              <w:right w:w="108" w:type="dxa"/>
+            </w:tcMar>
+          </w:tcPr>
+          <w:p>
+            <w:pPr>
+              <w:pStyle w:val="Standard"/>
+              <w:spacing w:after="0" w:line="240" w:lineRule="auto"/>
+            </w:pPr>
             <w:r>
               <w:t>$74</w:t>
             </w:r>
+          </w:p>
+        </w:tc>
+        <w:tc>
+          <w:tcPr>
+            <w:tcW w:w="1503" w:type="dxa"/>
+            <w:tcBorders>
+              <w:top w:val="single" w:sz="4" w:space="0" w:color="00000A"/>
+              <w:left w:val="single" w:sz="4" w:space="0" w:color="00000A"/>
+              <w:bottom w:val="single" w:sz="4" w:space="0" w:color="00000A"/>
+            </w:tcBorders>
+            <w:tcMar>
+              <w:top w:w="0" w:type="dxa"/>
+              <w:left w:w="108" w:type="dxa"/>
+              <w:bottom w:w="0" w:type="dxa"/>
+              <w:right w:w="108" w:type="dxa"/>
+            </w:tcMar>
+          </w:tcPr>
+          <w:p>
+            <w:pPr>
+              <w:pStyle w:val="Standard"/>
+              <w:spacing w:after="0" w:line="240" w:lineRule="auto"/>
+            </w:pPr>
+            <w:r>
+              <w:t>0.125E^-5</w:t>
+            </w:r>
+          </w:p>
+        </w:tc>
+        <w:tc>
+          <w:tcPr>
+            <w:tcW w:w="2243" w:type="dxa"/>
+            <w:tcBorders>
+              <w:top w:val="single" w:sz="4" w:space="0" w:color="00000A"/>
+              <w:left w:val="single" w:sz="4" w:space="0" w:color="00000A"/>
+              <w:bottom w:val="single" w:sz="4" w:space="0" w:color="00000A"/>
+            </w:tcBorders>
+            <w:tcMar>
+              <w:top w:w="0" w:type="dxa"/>
+              <w:left w:w="108" w:type="dxa"/>
+              <w:bottom w:w="0" w:type="dxa"/>
+              <w:right w:w="108" w:type="dxa"/>
+            </w:tcMar>
+          </w:tcPr>
+          <w:p>
+            <w:pPr>
+              <w:pStyle w:val="Standard"/>
+              <w:spacing w:after="0" w:line="240" w:lineRule="auto"/>
+            </w:pPr>
+          </w:p>
+        </w:tc>
+        <w:tc>
+          <w:tcPr>
+            <w:tcW w:w="2015" w:type="dxa"/>
+            <w:tcBorders>
+              <w:top w:val="single" w:sz="4" w:space="0" w:color="00000A"/>
+              <w:left w:val="single" w:sz="4" w:space="0" w:color="00000A"/>
+              <w:bottom w:val="single" w:sz="4" w:space="0" w:color="00000A"/>
+              <w:right w:val="single" w:sz="4" w:space="0" w:color="00000A"/>
+            </w:tcBorders>
+            <w:tcMar>
+              <w:top w:w="0" w:type="dxa"/>
+              <w:left w:w="108" w:type="dxa"/>
+              <w:bottom w:w="0" w:type="dxa"/>
+              <w:right w:w="108" w:type="dxa"/>
+            </w:tcMar>
+          </w:tcPr>
+          <w:p>
+            <w:pPr>
+              <w:pStyle w:val="Standard"/>
+              <w:spacing w:after="0" w:line="240" w:lineRule="auto"/>
+            </w:pPr>
           </w:p>
         </w:tc>
       </w:tr>
       <w:tr>
         <w:tc>
           <w:tcPr>
-            <w:tcW w:w="1474" w:type="dxa"/>
-          </w:tcPr>
-          <w:p>
+            <w:tcW w:w="821" w:type="dxa"/>
+            <w:tcBorders>
+              <w:top w:val="single" w:sz="4" w:space="0" w:color="00000A"/>
+              <w:left w:val="single" w:sz="4" w:space="0" w:color="00000A"/>
+              <w:bottom w:val="single" w:sz="4" w:space="0" w:color="00000A"/>
+              <w:right w:val="single" w:sz="4" w:space="0" w:color="00000A"/>
+            </w:tcBorders>
+            <w:tcMar>
+              <w:top w:w="0" w:type="dxa"/>
+              <w:left w:w="108" w:type="dxa"/>
+              <w:bottom w:w="0" w:type="dxa"/>
+              <w:right w:w="108" w:type="dxa"/>
+            </w:tcMar>
+          </w:tcPr>
+          <w:p>
+            <w:pPr>
+              <w:pStyle w:val="Standard"/>
+              <w:spacing w:after="0" w:line="240" w:lineRule="auto"/>
+            </w:pPr>
             <w:r>
               <w:t>2x 8 GiB</w:t>
             </w:r>
@@ -728,9 +1102,25 @@
         </w:tc>
         <w:tc>
           <w:tcPr>
-            <w:tcW w:w="2939" w:type="dxa"/>
-          </w:tcPr>
-          <w:p>
+            <w:tcW w:w="1641" w:type="dxa"/>
+            <w:tcBorders>
+              <w:top w:val="single" w:sz="4" w:space="0" w:color="00000A"/>
+              <w:left w:val="single" w:sz="4" w:space="0" w:color="00000A"/>
+              <w:bottom w:val="single" w:sz="4" w:space="0" w:color="00000A"/>
+              <w:right w:val="single" w:sz="4" w:space="0" w:color="00000A"/>
+            </w:tcBorders>
+            <w:tcMar>
+              <w:top w:w="0" w:type="dxa"/>
+              <w:left w:w="108" w:type="dxa"/>
+              <w:bottom w:w="0" w:type="dxa"/>
+              <w:right w:w="108" w:type="dxa"/>
+            </w:tcMar>
+          </w:tcPr>
+          <w:p>
+            <w:pPr>
+              <w:pStyle w:val="Standard"/>
+              <w:spacing w:after="0" w:line="240" w:lineRule="auto"/>
+            </w:pPr>
             <w:r>
               <w:t>$80</w:t>
             </w:r>
@@ -738,21 +1128,122 @@
         </w:tc>
         <w:tc>
           <w:tcPr>
-            <w:tcW w:w="1398" w:type="dxa"/>
-          </w:tcPr>
-          <w:p>
+            <w:tcW w:w="782" w:type="dxa"/>
+            <w:tcBorders>
+              <w:top w:val="single" w:sz="4" w:space="0" w:color="00000A"/>
+              <w:left w:val="single" w:sz="4" w:space="0" w:color="00000A"/>
+              <w:bottom w:val="single" w:sz="4" w:space="0" w:color="00000A"/>
+            </w:tcBorders>
+            <w:tcMar>
+              <w:top w:w="0" w:type="dxa"/>
+              <w:left w:w="108" w:type="dxa"/>
+              <w:bottom w:w="0" w:type="dxa"/>
+              <w:right w:w="108" w:type="dxa"/>
+            </w:tcMar>
+          </w:tcPr>
+          <w:p>
+            <w:pPr>
+              <w:pStyle w:val="Standard"/>
+              <w:spacing w:after="0" w:line="240" w:lineRule="auto"/>
+            </w:pPr>
             <w:r>
               <w:t>$114</w:t>
             </w:r>
+          </w:p>
+        </w:tc>
+        <w:tc>
+          <w:tcPr>
+            <w:tcW w:w="1503" w:type="dxa"/>
+            <w:tcBorders>
+              <w:top w:val="single" w:sz="4" w:space="0" w:color="00000A"/>
+              <w:left w:val="single" w:sz="4" w:space="0" w:color="00000A"/>
+              <w:bottom w:val="single" w:sz="4" w:space="0" w:color="00000A"/>
+            </w:tcBorders>
+            <w:tcMar>
+              <w:top w:w="0" w:type="dxa"/>
+              <w:left w:w="108" w:type="dxa"/>
+              <w:bottom w:w="0" w:type="dxa"/>
+              <w:right w:w="108" w:type="dxa"/>
+            </w:tcMar>
+          </w:tcPr>
+          <w:p>
+            <w:pPr>
+              <w:pStyle w:val="Standard"/>
+              <w:spacing w:after="0" w:line="240" w:lineRule="auto"/>
+            </w:pPr>
+            <w:r>
+              <w:t>0.0625E^-5</w:t>
+            </w:r>
+          </w:p>
+        </w:tc>
+        <w:tc>
+          <w:tcPr>
+            <w:tcW w:w="2243" w:type="dxa"/>
+            <w:tcBorders>
+              <w:top w:val="single" w:sz="4" w:space="0" w:color="00000A"/>
+              <w:left w:val="single" w:sz="4" w:space="0" w:color="00000A"/>
+              <w:bottom w:val="single" w:sz="4" w:space="0" w:color="00000A"/>
+            </w:tcBorders>
+            <w:tcMar>
+              <w:top w:w="0" w:type="dxa"/>
+              <w:left w:w="108" w:type="dxa"/>
+              <w:bottom w:w="0" w:type="dxa"/>
+              <w:right w:w="108" w:type="dxa"/>
+            </w:tcMar>
+          </w:tcPr>
+          <w:p>
+            <w:pPr>
+              <w:pStyle w:val="Standard"/>
+              <w:spacing w:after="0" w:line="240" w:lineRule="auto"/>
+            </w:pPr>
+          </w:p>
+        </w:tc>
+        <w:tc>
+          <w:tcPr>
+            <w:tcW w:w="2015" w:type="dxa"/>
+            <w:tcBorders>
+              <w:top w:val="single" w:sz="4" w:space="0" w:color="00000A"/>
+              <w:left w:val="single" w:sz="4" w:space="0" w:color="00000A"/>
+              <w:bottom w:val="single" w:sz="4" w:space="0" w:color="00000A"/>
+              <w:right w:val="single" w:sz="4" w:space="0" w:color="00000A"/>
+            </w:tcBorders>
+            <w:tcMar>
+              <w:top w:w="0" w:type="dxa"/>
+              <w:left w:w="108" w:type="dxa"/>
+              <w:bottom w:w="0" w:type="dxa"/>
+              <w:right w:w="108" w:type="dxa"/>
+            </w:tcMar>
+          </w:tcPr>
+          <w:p>
+            <w:pPr>
+              <w:pStyle w:val="Standard"/>
+              <w:spacing w:after="0" w:line="240" w:lineRule="auto"/>
+            </w:pPr>
           </w:p>
         </w:tc>
       </w:tr>
       <w:tr>
         <w:tc>
           <w:tcPr>
-            <w:tcW w:w="1474" w:type="dxa"/>
-          </w:tcPr>
-          <w:p>
+            <w:tcW w:w="821" w:type="dxa"/>
+            <w:tcBorders>
+              <w:top w:val="single" w:sz="4" w:space="0" w:color="00000A"/>
+              <w:left w:val="single" w:sz="4" w:space="0" w:color="00000A"/>
+              <w:bottom w:val="single" w:sz="4" w:space="0" w:color="00000A"/>
+              <w:right w:val="single" w:sz="4" w:space="0" w:color="00000A"/>
+            </w:tcBorders>
+            <w:tcMar>
+              <w:top w:w="0" w:type="dxa"/>
+              <w:left w:w="108" w:type="dxa"/>
+              <w:bottom w:w="0" w:type="dxa"/>
+              <w:right w:w="108" w:type="dxa"/>
+            </w:tcMar>
+          </w:tcPr>
+          <w:p>
+            <w:pPr>
+              <w:pStyle w:val="Standard"/>
+              <w:spacing w:after="0" w:line="240" w:lineRule="auto"/>
+            </w:pPr>
             <w:r>
               <w:t>2x 16 GiB</w:t>
             </w:r>
@@ -760,9 +1251,25 @@
         </w:tc>
         <w:tc>
           <w:tcPr>
-            <w:tcW w:w="2939" w:type="dxa"/>
-          </w:tcPr>
-          <w:p>
+            <w:tcW w:w="1641" w:type="dxa"/>
+            <w:tcBorders>
+              <w:top w:val="single" w:sz="4" w:space="0" w:color="00000A"/>
+              <w:left w:val="single" w:sz="4" w:space="0" w:color="00000A"/>
+              <w:bottom w:val="single" w:sz="4" w:space="0" w:color="00000A"/>
+              <w:right w:val="single" w:sz="4" w:space="0" w:color="00000A"/>
+            </w:tcBorders>
+            <w:tcMar>
+              <w:top w:w="0" w:type="dxa"/>
+              <w:left w:w="108" w:type="dxa"/>
+              <w:bottom w:w="0" w:type="dxa"/>
+              <w:right w:w="108" w:type="dxa"/>
+            </w:tcMar>
+          </w:tcPr>
+          <w:p>
+            <w:pPr>
+              <w:pStyle w:val="Standard"/>
+              <w:spacing w:after="0" w:line="240" w:lineRule="auto"/>
+            </w:pPr>
             <w:r>
               <w:t>$160</w:t>
             </w:r>
@@ -770,103 +1277,325 @@
         </w:tc>
         <w:tc>
           <w:tcPr>
-            <w:tcW w:w="1398" w:type="dxa"/>
-          </w:tcPr>
-          <w:p>
+            <w:tcW w:w="782" w:type="dxa"/>
+            <w:tcBorders>
+              <w:top w:val="single" w:sz="4" w:space="0" w:color="00000A"/>
+              <w:left w:val="single" w:sz="4" w:space="0" w:color="00000A"/>
+              <w:bottom w:val="single" w:sz="4" w:space="0" w:color="00000A"/>
+            </w:tcBorders>
+            <w:tcMar>
+              <w:top w:w="0" w:type="dxa"/>
+              <w:left w:w="108" w:type="dxa"/>
+              <w:bottom w:w="0" w:type="dxa"/>
+              <w:right w:w="108" w:type="dxa"/>
+            </w:tcMar>
+          </w:tcPr>
+          <w:p>
+            <w:pPr>
+              <w:pStyle w:val="Standard"/>
+              <w:spacing w:after="0" w:line="240" w:lineRule="auto"/>
+            </w:pPr>
             <w:r>
               <w:t>$194</w:t>
             </w:r>
+          </w:p>
+        </w:tc>
+        <w:tc>
+          <w:tcPr>
+            <w:tcW w:w="1503" w:type="dxa"/>
+            <w:tcBorders>
+              <w:top w:val="single" w:sz="4" w:space="0" w:color="00000A"/>
+              <w:left w:val="single" w:sz="4" w:space="0" w:color="00000A"/>
+              <w:bottom w:val="single" w:sz="4" w:space="0" w:color="00000A"/>
+            </w:tcBorders>
+            <w:tcMar>
+              <w:top w:w="0" w:type="dxa"/>
+              <w:left w:w="108" w:type="dxa"/>
+              <w:bottom w:w="0" w:type="dxa"/>
+              <w:right w:w="108" w:type="dxa"/>
+            </w:tcMar>
+          </w:tcPr>
+          <w:p>
+            <w:pPr>
+              <w:pStyle w:val="Standard"/>
+              <w:spacing w:after="0" w:line="240" w:lineRule="auto"/>
+            </w:pPr>
+            <w:r>
+              <w:t>0.03125E^-5</w:t>
+            </w:r>
+          </w:p>
+        </w:tc>
+        <w:tc>
+          <w:tcPr>
+            <w:tcW w:w="2243" w:type="dxa"/>
+            <w:tcBorders>
+              <w:top w:val="single" w:sz="4" w:space="0" w:color="00000A"/>
+              <w:left w:val="single" w:sz="4" w:space="0" w:color="00000A"/>
+              <w:bottom w:val="single" w:sz="4" w:space="0" w:color="00000A"/>
+            </w:tcBorders>
+            <w:tcMar>
+              <w:top w:w="0" w:type="dxa"/>
+              <w:left w:w="108" w:type="dxa"/>
+              <w:bottom w:w="0" w:type="dxa"/>
+              <w:right w:w="108" w:type="dxa"/>
+            </w:tcMar>
+          </w:tcPr>
+          <w:p>
+            <w:pPr>
+              <w:pStyle w:val="Standard"/>
+              <w:spacing w:after="0" w:line="240" w:lineRule="auto"/>
+            </w:pPr>
+          </w:p>
+        </w:tc>
+        <w:tc>
+          <w:tcPr>
+            <w:tcW w:w="2015" w:type="dxa"/>
+            <w:tcBorders>
+              <w:top w:val="single" w:sz="4" w:space="0" w:color="00000A"/>
+              <w:left w:val="single" w:sz="4" w:space="0" w:color="00000A"/>
+              <w:bottom w:val="single" w:sz="4" w:space="0" w:color="00000A"/>
+              <w:right w:val="single" w:sz="4" w:space="0" w:color="00000A"/>
+            </w:tcBorders>
+            <w:tcMar>
+              <w:top w:w="0" w:type="dxa"/>
+              <w:left w:w="108" w:type="dxa"/>
+              <w:bottom w:w="0" w:type="dxa"/>
+              <w:right w:w="108" w:type="dxa"/>
+            </w:tcMar>
+          </w:tcPr>
+          <w:p>
+            <w:pPr>
+              <w:pStyle w:val="Standard"/>
+              <w:spacing w:after="0" w:line="240" w:lineRule="auto"/>
+            </w:pPr>
           </w:p>
         </w:tc>
       </w:tr>
     </w:tbl>
     <w:p>
       <w:pPr>
+        <w:pStyle w:val="Standard"/>
         <w:ind w:left="360"/>
       </w:pPr>
       <w:r>
-        <w:t xml:space="preserve">S = </w:t>
-      </w:r>
-      <w:proofErr w:type="spellStart"/>
-      <w:r>
-        <w:t>Smin</w:t>
-      </w:r>
-      <w:proofErr w:type="spellEnd"/>
-      <w:r>
-        <w:t xml:space="preserve"> + K</w:t>
-      </w:r>
-      <w:bookmarkStart w:id="0" w:name="_GoBack"/>
-      <w:bookmarkEnd w:id="0"/>
-      <w:r>
-        <w:t xml:space="preserve"> / D </w:t>
-      </w:r>
-    </w:p>
-    <w:p>
-      <w:pPr>
+        <w:t>S = S_min + K / D</w:t>
+      </w:r>
+    </w:p>
+    <w:p>
+      <w:pPr>
+        <w:pStyle w:val="Standard"/>
         <w:ind w:left="360"/>
       </w:pPr>
-      <w:proofErr w:type="spellStart"/>
-      <w:r>
-        <w:t>Smin</w:t>
-      </w:r>
-      <w:proofErr w:type="spellEnd"/>
-      <w:r>
-        <w:t xml:space="preserve"> = 150micro</w:t>
+      <w:r>
+        <w:t>a = 150 nanoseconds</w:t>
       </w:r>
       <w:r>
         <w:br/>
-      </w:r>
-      <w:r>
-        <w:t xml:space="preserve">k = </w:t>
+        <w:t>S_min = 150,000 nanoseconds</w:t>
       </w:r>
       <w:r>
         <w:br/>
-        <w:t xml:space="preserve">D = Hard Drive = 100 </w:t>
-      </w:r>
-      <w:proofErr w:type="spellStart"/>
-      <w:r>
-        <w:t>MiB</w:t>
-      </w:r>
-      <w:proofErr w:type="spellEnd"/>
-      <w:r>
-        <w:t xml:space="preserve"> Or SSD = 400 </w:t>
-      </w:r>
-      <w:proofErr w:type="spellStart"/>
-      <w:r>
-        <w:t>MiB</w:t>
-      </w:r>
-      <w:proofErr w:type="spellEnd"/>
-    </w:p>
-    <w:p>
-      <w:pPr>
+        <w:t>k = 500,000,000</w:t>
+      </w:r>
+    </w:p>
+    <w:p>
+      <w:pPr>
+        <w:pStyle w:val="Standard"/>
         <w:ind w:left="360"/>
-      </w:pPr>
-      <w:r>
-        <w:br w:type="textWrapping" w:clear="all"/>
-      </w:r>
-    </w:p>
-    <w:p>
-      <w:pPr>
-        <w:pStyle w:val="ListParagraph"/>
-      </w:pPr>
+        <w:rPr>
+          <w:u w:val="single"/>
+        </w:rPr>
+      </w:pPr>
+      <w:r>
+        <w:rPr>
+          <w:u w:val="single"/>
+        </w:rPr>
+        <w:t>Standard Configuration:</w:t>
+      </w:r>
+    </w:p>
+    <w:p>
+      <w:pPr>
+        <w:pStyle w:val="Standard"/>
+        <w:ind w:left="360"/>
+      </w:pPr>
+      <w:r>
+        <w:t>D = 100MiB</w:t>
+      </w:r>
+      <w:r>
+        <w:br/>
+        <w:t>S = 5,150,000 nanoseconds</w:t>
+      </w:r>
+      <w:r>
+        <w:br/>
+      </w:r>
+      <w:r>
+        <w:br/>
+        <w:t>5,150,000 – S_min = 5,150,000 – 150,000 nanoseconds = 5,000,000 nanoseconds</w:t>
+      </w:r>
+    </w:p>
+    <w:p>
+      <w:pPr>
+        <w:pStyle w:val="Standard"/>
+        <w:ind w:left="360"/>
+      </w:pPr>
+      <w:r>
+        <w:t>5,000,000 = k/ D = 5,000,000  = k / 100MiB/s (D is known because the default configuration of the machine includes a HDD rather than SSD)</w:t>
+      </w:r>
+    </w:p>
+    <w:p>
+      <w:pPr>
+        <w:pStyle w:val="Standard"/>
+        <w:ind w:left="360"/>
+      </w:pPr>
+      <w:r>
+        <w:t>k = 5,000,000 x D = 5000,000 x 100 = 500,000,000</w:t>
+      </w:r>
+    </w:p>
+    <w:p>
+      <w:pPr>
+        <w:pStyle w:val="Standard"/>
+        <w:ind w:left="360"/>
+      </w:pPr>
+      <w:r>
+        <w:t>k = 500,000,000</w:t>
+      </w:r>
+      <w:r>
+        <w:br/>
+      </w:r>
+      <w:r>
+        <w:br/>
+        <w:t>S_min = 150,000 nanoseconds</w:t>
+      </w:r>
+      <w:r>
+        <w:br/>
+        <w:t>k = 500,000,000</w:t>
+      </w:r>
+      <w:r>
+        <w:br/>
+        <w:t>D = Hard Drive = 100 MiB</w:t>
+      </w:r>
+    </w:p>
+    <w:p>
+      <w:pPr>
+        <w:pStyle w:val="Standard"/>
+        <w:ind w:left="360"/>
+        <w:rPr>
+          <w:u w:val="single"/>
+        </w:rPr>
+      </w:pPr>
+      <w:r>
+        <w:rPr>
+          <w:u w:val="single"/>
+        </w:rPr>
+        <w:t>1GB Ram + SSD</w:t>
+      </w:r>
+    </w:p>
+    <w:p>
+      <w:pPr>
+        <w:pStyle w:val="Standard"/>
+        <w:ind w:left="360"/>
+      </w:pPr>
+      <w:r>
+        <w:t>D = 400MiB/s</w:t>
+      </w:r>
+    </w:p>
+    <w:p>
+      <w:pPr>
+        <w:pStyle w:val="Standard"/>
+        <w:ind w:left="360"/>
+      </w:pPr>
+      <w:r>
+        <w:t>S=150,000 + 500,000,000 / 400 = 1,400,000</w:t>
+      </w:r>
+    </w:p>
+    <w:p>
+      <w:pPr>
+        <w:pStyle w:val="Standard"/>
+        <w:ind w:left="360"/>
+      </w:pPr>
+      <w:r>
+        <w:t>EAT = 150 + (0.00001 x 1,400,000) = 164</w:t>
+      </w:r>
+    </w:p>
+    <w:p>
+      <w:pPr>
+        <w:pStyle w:val="Standard"/>
+        <w:ind w:left="360"/>
+      </w:pPr>
+      <w:r>
+        <w:t>Degradation = 100 x (164 – 150) / 150 = 9.3%</w:t>
+      </w:r>
     </w:p>
     <w:sectPr>
       <w:pgSz w:w="11906" w:h="16838"/>
-      <w:pgMar w:top="1440" w:right="1440" w:bottom="1440" w:left="1440" w:header="708" w:footer="708" w:gutter="0"/>
-      <w:cols w:space="708"/>
-      <w:docGrid w:linePitch="360"/>
+      <w:pgMar w:top="1440" w:right="1440" w:bottom="1440" w:left="1440" w:header="720" w:footer="720" w:gutter="0"/>
+      <w:cols w:space="720"/>
     </w:sectPr>
   </w:body>
 </w:document>
 </file>
 
+<file path=word/endnotes.xml><?xml version="1.0" encoding="utf-8"?>
+<w:endnotes xmlns:wpc="http://schemas.microsoft.com/office/word/2010/wordprocessingCanvas" xmlns:mo="http://schemas.microsoft.com/office/mac/office/2008/main" xmlns:mc="http://schemas.openxmlformats.org/markup-compatibility/2006" xmlns:mv="urn:schemas-microsoft-com:mac:vml" xmlns:o="urn:schemas-microsoft-com:office:office" xmlns:r="http://schemas.openxmlformats.org/officeDocument/2006/relationships" xmlns:m="http://schemas.openxmlformats.org/officeDocument/2006/math" xmlns:v="urn:schemas-microsoft-com:vml" xmlns:wp14="http://schemas.microsoft.com/office/word/2010/wordprocessingDrawing" xmlns:wp="http://schemas.openxmlformats.org/drawingml/2006/wordprocessingDrawing" xmlns:w10="urn:schemas-microsoft-com:office:word" xmlns:w="http://schemas.openxmlformats.org/wordprocessingml/2006/main" xmlns:w14="http://schemas.microsoft.com/office/word/2010/wordml" xmlns:w15="http://schemas.microsoft.com/office/word/2012/wordml" xmlns:wpg="http://schemas.microsoft.com/office/word/2010/wordprocessingGroup" xmlns:wpi="http://schemas.microsoft.com/office/word/2010/wordprocessingInk" xmlns:wne="http://schemas.microsoft.com/office/word/2006/wordml" xmlns:wps="http://schemas.microsoft.com/office/word/2010/wordprocessingShape" mc:Ignorable="w14 w15 wp14">
+  <w:endnote w:type="separator" w:id="-1">
+    <w:p>
+      <w:pPr>
+        <w:spacing w:after="0" w:line="240" w:lineRule="auto"/>
+      </w:pPr>
+      <w:r>
+        <w:separator/>
+      </w:r>
+    </w:p>
+  </w:endnote>
+  <w:endnote w:type="continuationSeparator" w:id="0">
+    <w:p>
+      <w:pPr>
+        <w:spacing w:after="0" w:line="240" w:lineRule="auto"/>
+      </w:pPr>
+      <w:r>
+        <w:continuationSeparator/>
+      </w:r>
+    </w:p>
+  </w:endnote>
+</w:endnotes>
+</file>
+
+<file path=word/footnotes.xml><?xml version="1.0" encoding="utf-8"?>
+<w:footnotes xmlns:wpc="http://schemas.microsoft.com/office/word/2010/wordprocessingCanvas" xmlns:mo="http://schemas.microsoft.com/office/mac/office/2008/main" xmlns:mc="http://schemas.openxmlformats.org/markup-compatibility/2006" xmlns:mv="urn:schemas-microsoft-com:mac:vml" xmlns:o="urn:schemas-microsoft-com:office:office" xmlns:r="http://schemas.openxmlformats.org/officeDocument/2006/relationships" xmlns:m="http://schemas.openxmlformats.org/officeDocument/2006/math" xmlns:v="urn:schemas-microsoft-com:vml" xmlns:wp14="http://schemas.microsoft.com/office/word/2010/wordprocessingDrawing" xmlns:wp="http://schemas.openxmlformats.org/drawingml/2006/wordprocessingDrawing" xmlns:w10="urn:schemas-microsoft-com:office:word" xmlns:w="http://schemas.openxmlformats.org/wordprocessingml/2006/main" xmlns:w14="http://schemas.microsoft.com/office/word/2010/wordml" xmlns:w15="http://schemas.microsoft.com/office/word/2012/wordml" xmlns:wpg="http://schemas.microsoft.com/office/word/2010/wordprocessingGroup" xmlns:wpi="http://schemas.microsoft.com/office/word/2010/wordprocessingInk" xmlns:wne="http://schemas.microsoft.com/office/word/2006/wordml" xmlns:wps="http://schemas.microsoft.com/office/word/2010/wordprocessingShape" mc:Ignorable="w14 w15 wp14">
+  <w:footnote w:type="separator" w:id="-1">
+    <w:p>
+      <w:pPr>
+        <w:spacing w:after="0" w:line="240" w:lineRule="auto"/>
+      </w:pPr>
+      <w:r>
+        <w:rPr>
+          <w:color w:val="000000"/>
+        </w:rPr>
+        <w:separator/>
+      </w:r>
+    </w:p>
+  </w:footnote>
+  <w:footnote w:type="continuationSeparator" w:id="0">
+    <w:p>
+      <w:pPr>
+        <w:spacing w:after="0" w:line="240" w:lineRule="auto"/>
+      </w:pPr>
+      <w:r>
+        <w:continuationSeparator/>
+      </w:r>
+    </w:p>
+  </w:footnote>
+</w:footnotes>
+</file>
+
 <file path=word/numbering.xml><?xml version="1.0" encoding="utf-8"?>
-<w:numbering xmlns:wpc="http://schemas.microsoft.com/office/word/2010/wordprocessingCanvas" xmlns:mc="http://schemas.openxmlformats.org/markup-compatibility/2006" xmlns:o="urn:schemas-microsoft-com:office:office" xmlns:r="http://schemas.openxmlformats.org/officeDocument/2006/relationships" xmlns:m="http://schemas.openxmlformats.org/officeDocument/2006/math" xmlns:v="urn:schemas-microsoft-com:vml" xmlns:wp14="http://schemas.microsoft.com/office/word/2010/wordprocessingDrawing" xmlns:wp="http://schemas.openxmlformats.org/drawingml/2006/wordprocessingDrawing" xmlns:w10="urn:schemas-microsoft-com:office:word" xmlns:w="http://schemas.openxmlformats.org/wordprocessingml/2006/main" xmlns:w14="http://schemas.microsoft.com/office/word/2010/wordml" xmlns:w15="http://schemas.microsoft.com/office/word/2012/wordml" xmlns:wpg="http://schemas.microsoft.com/office/word/2010/wordprocessingGroup" xmlns:wpi="http://schemas.microsoft.com/office/word/2010/wordprocessingInk" xmlns:wne="http://schemas.microsoft.com/office/word/2006/wordml" xmlns:wps="http://schemas.microsoft.com/office/word/2010/wordprocessingShape" mc:Ignorable="w14 w15 wp14">
-  <w:abstractNum w:abstractNumId="0" w15:restartNumberingAfterBreak="0">
-    <w:nsid w:val="029B1D45"/>
-    <w:multiLevelType w:val="hybridMultilevel"/>
-    <w:tmpl w:val="DE34FC5C"/>
-    <w:lvl w:ilvl="0" w:tplc="0809000F">
+<w:numbering xmlns:wpc="http://schemas.microsoft.com/office/word/2010/wordprocessingCanvas" xmlns:mo="http://schemas.microsoft.com/office/mac/office/2008/main" xmlns:mc="http://schemas.openxmlformats.org/markup-compatibility/2006" xmlns:mv="urn:schemas-microsoft-com:mac:vml" xmlns:o="urn:schemas-microsoft-com:office:office" xmlns:r="http://schemas.openxmlformats.org/officeDocument/2006/relationships" xmlns:m="http://schemas.openxmlformats.org/officeDocument/2006/math" xmlns:v="urn:schemas-microsoft-com:vml" xmlns:wp14="http://schemas.microsoft.com/office/word/2010/wordprocessingDrawing" xmlns:wp="http://schemas.openxmlformats.org/drawingml/2006/wordprocessingDrawing" xmlns:w10="urn:schemas-microsoft-com:office:word" xmlns:w="http://schemas.openxmlformats.org/wordprocessingml/2006/main" xmlns:w14="http://schemas.microsoft.com/office/word/2010/wordml" xmlns:w15="http://schemas.microsoft.com/office/word/2012/wordml" xmlns:wpg="http://schemas.microsoft.com/office/word/2010/wordprocessingGroup" xmlns:wpi="http://schemas.microsoft.com/office/word/2010/wordprocessingInk" xmlns:wne="http://schemas.microsoft.com/office/word/2006/wordml" xmlns:wps="http://schemas.microsoft.com/office/word/2010/wordprocessingShape" mc:Ignorable="w14 w15 wp14">
+  <w:abstractNum w:abstractNumId="0">
+    <w:nsid w:val="689614F8"/>
+    <w:multiLevelType w:val="multilevel"/>
+    <w:tmpl w:val="53CC31B2"/>
+    <w:styleLink w:val="WWNum1"/>
+    <w:lvl w:ilvl="0">
       <w:start w:val="1"/>
       <w:numFmt w:val="decimal"/>
       <w:lvlText w:val="%1."/>
@@ -874,11 +1603,8 @@
       <w:pPr>
         <w:ind w:left="720" w:hanging="360"/>
       </w:pPr>
-      <w:rPr>
-        <w:rFonts w:hint="default"/>
-      </w:rPr>
     </w:lvl>
-    <w:lvl w:ilvl="1" w:tplc="08090019" w:tentative="1">
+    <w:lvl w:ilvl="1">
       <w:start w:val="1"/>
       <w:numFmt w:val="lowerLetter"/>
       <w:lvlText w:val="%2."/>
@@ -887,64 +1613,64 @@
         <w:ind w:left="1440" w:hanging="360"/>
       </w:pPr>
     </w:lvl>
-    <w:lvl w:ilvl="2" w:tplc="0809001B" w:tentative="1">
+    <w:lvl w:ilvl="2">
       <w:start w:val="1"/>
       <w:numFmt w:val="lowerRoman"/>
-      <w:lvlText w:val="%3."/>
+      <w:lvlText w:val="%1.%2.%3."/>
       <w:lvlJc w:val="right"/>
       <w:pPr>
         <w:ind w:left="2160" w:hanging="180"/>
       </w:pPr>
     </w:lvl>
-    <w:lvl w:ilvl="3" w:tplc="0809000F" w:tentative="1">
+    <w:lvl w:ilvl="3">
       <w:start w:val="1"/>
       <w:numFmt w:val="decimal"/>
-      <w:lvlText w:val="%4."/>
+      <w:lvlText w:val="%1.%2.%3.%4."/>
       <w:lvlJc w:val="left"/>
       <w:pPr>
         <w:ind w:left="2880" w:hanging="360"/>
       </w:pPr>
     </w:lvl>
-    <w:lvl w:ilvl="4" w:tplc="08090019" w:tentative="1">
+    <w:lvl w:ilvl="4">
       <w:start w:val="1"/>
       <w:numFmt w:val="lowerLetter"/>
-      <w:lvlText w:val="%5."/>
+      <w:lvlText w:val="%1.%2.%3.%4.%5."/>
       <w:lvlJc w:val="left"/>
       <w:pPr>
         <w:ind w:left="3600" w:hanging="360"/>
       </w:pPr>
     </w:lvl>
-    <w:lvl w:ilvl="5" w:tplc="0809001B" w:tentative="1">
+    <w:lvl w:ilvl="5">
       <w:start w:val="1"/>
       <w:numFmt w:val="lowerRoman"/>
-      <w:lvlText w:val="%6."/>
+      <w:lvlText w:val="%1.%2.%3.%4.%5.%6."/>
       <w:lvlJc w:val="right"/>
       <w:pPr>
         <w:ind w:left="4320" w:hanging="180"/>
       </w:pPr>
     </w:lvl>
-    <w:lvl w:ilvl="6" w:tplc="0809000F" w:tentative="1">
+    <w:lvl w:ilvl="6">
       <w:start w:val="1"/>
       <w:numFmt w:val="decimal"/>
-      <w:lvlText w:val="%7."/>
+      <w:lvlText w:val="%1.%2.%3.%4.%5.%6.%7."/>
       <w:lvlJc w:val="left"/>
       <w:pPr>
         <w:ind w:left="5040" w:hanging="360"/>
       </w:pPr>
     </w:lvl>
-    <w:lvl w:ilvl="7" w:tplc="08090019" w:tentative="1">
+    <w:lvl w:ilvl="7">
       <w:start w:val="1"/>
       <w:numFmt w:val="lowerLetter"/>
-      <w:lvlText w:val="%8."/>
+      <w:lvlText w:val="%1.%2.%3.%4.%5.%6.%7.%8."/>
       <w:lvlJc w:val="left"/>
       <w:pPr>
         <w:ind w:left="5760" w:hanging="360"/>
       </w:pPr>
     </w:lvl>
-    <w:lvl w:ilvl="8" w:tplc="0809001B" w:tentative="1">
+    <w:lvl w:ilvl="8">
       <w:start w:val="1"/>
       <w:numFmt w:val="lowerRoman"/>
-      <w:lvlText w:val="%9."/>
+      <w:lvlText w:val="%1.%2.%3.%4.%5.%6.%7.%8.%9."/>
       <w:lvlJc w:val="right"/>
       <w:pPr>
         <w:ind w:left="6480" w:hanging="180"/>
@@ -953,6 +1679,12 @@
   </w:abstractNum>
   <w:num w:numId="1">
     <w:abstractNumId w:val="0"/>
+  </w:num>
+  <w:num w:numId="2">
+    <w:abstractNumId w:val="0"/>
+    <w:lvlOverride w:ilvl="0">
+      <w:startOverride w:val="1"/>
+    </w:lvlOverride>
   </w:num>
 </w:numbering>
 </file>
@@ -962,7 +1694,8 @@
   <w:docDefaults>
     <w:rPrDefault>
       <w:rPr>
-        <w:rFonts w:asciiTheme="minorHAnsi" w:eastAsiaTheme="minorHAnsi" w:hAnsiTheme="minorHAnsi" w:cstheme="minorBidi"/>
+        <w:rFonts w:ascii="Calibri" w:eastAsia="Arial Unicode MS" w:hAnsi="Calibri" w:cs="Calibri"/>
+        <w:kern w:val="3"/>
         <w:sz w:val="22"/>
         <w:szCs w:val="22"/>
         <w:lang w:val="en-GB" w:eastAsia="en-US" w:bidi="ar-SA"/>
@@ -970,11 +1703,15 @@
     </w:rPrDefault>
     <w:pPrDefault>
       <w:pPr>
-        <w:spacing w:after="160" w:line="259" w:lineRule="auto"/>
+        <w:widowControl w:val="0"/>
+        <w:suppressAutoHyphens/>
+        <w:autoSpaceDN w:val="0"/>
+        <w:spacing w:after="160" w:line="256" w:lineRule="auto"/>
+        <w:textAlignment w:val="baseline"/>
       </w:pPr>
     </w:pPrDefault>
   </w:docDefaults>
-  <w:latentStyles w:defLockedState="0" w:defUIPriority="99" w:defSemiHidden="0" w:defUnhideWhenUsed="0" w:defQFormat="0" w:count="371">
+  <w:latentStyles w:defLockedState="0" w:defUIPriority="99" w:defSemiHidden="0" w:defUnhideWhenUsed="0" w:defQFormat="0" w:count="380">
     <w:lsdException w:name="Normal" w:uiPriority="0" w:qFormat="1"/>
     <w:lsdException w:name="heading 1" w:uiPriority="9" w:qFormat="1"/>
     <w:lsdException w:name="heading 2" w:semiHidden="1" w:uiPriority="9" w:unhideWhenUsed="1" w:qFormat="1"/>
@@ -1378,35 +2115,73 @@
     <w:semiHidden/>
     <w:unhideWhenUsed/>
   </w:style>
+  <w:style w:type="paragraph" w:customStyle="1" w:styleId="Standard">
+    <w:name w:val="Standard"/>
+    <w:pPr>
+      <w:widowControl/>
+    </w:pPr>
+  </w:style>
+  <w:style w:type="paragraph" w:customStyle="1" w:styleId="Heading">
+    <w:name w:val="Heading"/>
+    <w:basedOn w:val="Standard"/>
+    <w:next w:val="Textbody"/>
+    <w:pPr>
+      <w:keepNext/>
+      <w:spacing w:before="240" w:after="120"/>
+    </w:pPr>
+    <w:rPr>
+      <w:rFonts w:ascii="Arial" w:hAnsi="Arial" w:cs="Arial Unicode MS"/>
+      <w:sz w:val="28"/>
+      <w:szCs w:val="28"/>
+    </w:rPr>
+  </w:style>
+  <w:style w:type="paragraph" w:customStyle="1" w:styleId="Textbody">
+    <w:name w:val="Text body"/>
+    <w:basedOn w:val="Standard"/>
+    <w:pPr>
+      <w:spacing w:after="120"/>
+    </w:pPr>
+  </w:style>
+  <w:style w:type="paragraph" w:styleId="List">
+    <w:name w:val="List"/>
+    <w:basedOn w:val="Textbody"/>
+  </w:style>
+  <w:style w:type="paragraph" w:styleId="Caption">
+    <w:name w:val="caption"/>
+    <w:basedOn w:val="Standard"/>
+    <w:pPr>
+      <w:suppressLineNumbers/>
+      <w:spacing w:before="120" w:after="120"/>
+    </w:pPr>
+    <w:rPr>
+      <w:i/>
+      <w:iCs/>
+      <w:sz w:val="24"/>
+      <w:szCs w:val="24"/>
+    </w:rPr>
+  </w:style>
+  <w:style w:type="paragraph" w:customStyle="1" w:styleId="Index">
+    <w:name w:val="Index"/>
+    <w:basedOn w:val="Standard"/>
+    <w:pPr>
+      <w:suppressLineNumbers/>
+    </w:pPr>
+  </w:style>
   <w:style w:type="paragraph" w:styleId="ListParagraph">
     <w:name w:val="List Paragraph"/>
-    <w:basedOn w:val="Normal"/>
-    <w:uiPriority w:val="34"/>
-    <w:qFormat/>
-    <w:rsid w:val="0025122D"/>
+    <w:basedOn w:val="Standard"/>
     <w:pPr>
       <w:ind w:left="720"/>
-      <w:contextualSpacing/>
     </w:pPr>
   </w:style>
-  <w:style w:type="table" w:styleId="TableGrid">
-    <w:name w:val="Table Grid"/>
-    <w:basedOn w:val="TableNormal"/>
-    <w:uiPriority w:val="39"/>
-    <w:rsid w:val="005E2003"/>
+  <w:style w:type="numbering" w:customStyle="1" w:styleId="WWNum1">
+    <w:name w:val="WWNum1"/>
+    <w:basedOn w:val="NoList"/>
     <w:pPr>
-      <w:spacing w:after="0" w:line="240" w:lineRule="auto"/>
+      <w:numPr>
+        <w:numId w:val="1"/>
+      </w:numPr>
     </w:pPr>
-    <w:tblPr>
-      <w:tblBorders>
-        <w:top w:val="single" w:sz="4" w:space="0" w:color="auto"/>
-        <w:left w:val="single" w:sz="4" w:space="0" w:color="auto"/>
-        <w:bottom w:val="single" w:sz="4" w:space="0" w:color="auto"/>
-        <w:right w:val="single" w:sz="4" w:space="0" w:color="auto"/>
-        <w:insideH w:val="single" w:sz="4" w:space="0" w:color="auto"/>
-        <w:insideV w:val="single" w:sz="4" w:space="0" w:color="auto"/>
-      </w:tblBorders>
-    </w:tblPr>
   </w:style>
 </w:styles>
 </file>
@@ -1457,9 +2232,9 @@
         <a:latin typeface="Calibri Light" panose="020F0302020204030204"/>
         <a:ea typeface=""/>
         <a:cs typeface=""/>
-        <a:font script="Jpan" typeface="ＭＳ ゴシック"/>
+        <a:font script="Jpan" typeface="游ゴシック Light"/>
         <a:font script="Hang" typeface="맑은 고딕"/>
-        <a:font script="Hans" typeface="宋体"/>
+        <a:font script="Hans" typeface="等线 Light"/>
         <a:font script="Hant" typeface="新細明體"/>
         <a:font script="Arab" typeface="Times New Roman"/>
         <a:font script="Hebr" typeface="Times New Roman"/>
@@ -1487,14 +2262,31 @@
         <a:font script="Viet" typeface="Times New Roman"/>
         <a:font script="Uigh" typeface="Microsoft Uighur"/>
         <a:font script="Geor" typeface="Sylfaen"/>
+        <a:font script="Armn" typeface="Arial"/>
+        <a:font script="Bugi" typeface="Leelawadee UI"/>
+        <a:font script="Bopo" typeface="Microsoft JhengHei"/>
+        <a:font script="Java" typeface="Javanese Text"/>
+        <a:font script="Lisu" typeface="Segoe UI"/>
+        <a:font script="Mymr" typeface="Myanmar Text"/>
+        <a:font script="Nkoo" typeface="Ebrima"/>
+        <a:font script="Olck" typeface="Nirmala UI"/>
+        <a:font script="Osma" typeface="Ebrima"/>
+        <a:font script="Phag" typeface="Phagspa"/>
+        <a:font script="Syrn" typeface="Estrangelo Edessa"/>
+        <a:font script="Syrj" typeface="Estrangelo Edessa"/>
+        <a:font script="Syre" typeface="Estrangelo Edessa"/>
+        <a:font script="Sora" typeface="Nirmala UI"/>
+        <a:font script="Tale" typeface="Microsoft Tai Le"/>
+        <a:font script="Talu" typeface="Microsoft New Tai Lue"/>
+        <a:font script="Tfng" typeface="Ebrima"/>
       </a:majorFont>
       <a:minorFont>
         <a:latin typeface="Calibri" panose="020F0502020204030204"/>
         <a:ea typeface=""/>
         <a:cs typeface=""/>
-        <a:font script="Jpan" typeface="ＭＳ 明朝"/>
+        <a:font script="Jpan" typeface="游明朝"/>
         <a:font script="Hang" typeface="맑은 고딕"/>
-        <a:font script="Hans" typeface="宋体"/>
+        <a:font script="Hans" typeface="等线"/>
         <a:font script="Hant" typeface="新細明體"/>
         <a:font script="Arab" typeface="Arial"/>
         <a:font script="Hebr" typeface="Arial"/>
@@ -1522,6 +2314,23 @@
         <a:font script="Viet" typeface="Arial"/>
         <a:font script="Uigh" typeface="Microsoft Uighur"/>
         <a:font script="Geor" typeface="Sylfaen"/>
+        <a:font script="Armn" typeface="Arial"/>
+        <a:font script="Bugi" typeface="Leelawadee UI"/>
+        <a:font script="Bopo" typeface="Microsoft JhengHei"/>
+        <a:font script="Java" typeface="Javanese Text"/>
+        <a:font script="Lisu" typeface="Segoe UI"/>
+        <a:font script="Mymr" typeface="Myanmar Text"/>
+        <a:font script="Nkoo" typeface="Ebrima"/>
+        <a:font script="Olck" typeface="Nirmala UI"/>
+        <a:font script="Osma" typeface="Ebrima"/>
+        <a:font script="Phag" typeface="Phagspa"/>
+        <a:font script="Syrn" typeface="Estrangelo Edessa"/>
+        <a:font script="Syrj" typeface="Estrangelo Edessa"/>
+        <a:font script="Syre" typeface="Estrangelo Edessa"/>
+        <a:font script="Sora" typeface="Nirmala UI"/>
+        <a:font script="Tale" typeface="Microsoft Tai Le"/>
+        <a:font script="Talu" typeface="Microsoft New Tai Lue"/>
+        <a:font script="Tfng" typeface="Ebrima"/>
       </a:minorFont>
     </a:fontScheme>
     <a:fmtScheme name="Office">

</xml_diff>